<commit_message>
Minor update to fall paper first draft
</commit_message>
<xml_diff>
--- a/2023_Fall_Soriano.docx
+++ b/2023_Fall_Soriano.docx
@@ -1448,21 +1448,13 @@
         <w:t>s in the panel</w:t>
       </w:r>
       <w:r>
-        <w:t xml:space="preserve">, using a formula recommended by SomaLogic (eLoD per aptamer = </w:t>
-      </w:r>
-      <w:proofErr w:type="spellStart"/>
-      <w:r>
-        <w:t>M</w:t>
+        <w:t>, using a formula recommended by SomaLogic (eLoD per aptamer = M</w:t>
       </w:r>
       <w:r>
         <w:t>ean</w:t>
       </w:r>
       <w:r>
-        <w:t>_buffer</w:t>
-      </w:r>
-      <w:proofErr w:type="spellEnd"/>
-      <w:r>
-        <w:t xml:space="preserve"> + 4.9MAD_buffer).</w:t>
+        <w:t>_buffer + 4.9MAD_buffer).</w:t>
       </w:r>
       <w:r>
         <w:t xml:space="preserve"> </w:t>
@@ -1497,7 +1489,7 @@
       <w:r>
         <w:t>Custom R scripts were used for data quality assessment and proteomic analysis – these are available via GitHub (</w:t>
       </w:r>
-      <w:hyperlink r:id="rId5" w:history="1">
+      <w:hyperlink r:id="rId7" w:history="1">
         <w:r>
           <w:rPr>
             <w:rStyle w:val="Hyperlink"/>
@@ -1611,7 +1603,7 @@
                     <pic:cNvPicPr/>
                   </pic:nvPicPr>
                   <pic:blipFill>
-                    <a:blip r:embed="rId6" cstate="print">
+                    <a:blip r:embed="rId8" cstate="print">
                       <a:extLst>
                         <a:ext uri="{28A0092B-C50C-407E-A947-70E740481C1C}">
                           <a14:useLocalDpi xmlns:a14="http://schemas.microsoft.com/office/drawing/2010/main" val="0"/>
@@ -1886,7 +1878,15 @@
         <w:t>ed</w:t>
       </w:r>
       <w:r>
-        <w:t xml:space="preserve"> out than the “Normalized” version, with 10 samples under a 7500 aptamer count</w:t>
+        <w:t xml:space="preserve"> out than the “Normalized” version, with 10 samples under a </w:t>
+      </w:r>
+      <w:proofErr w:type="gramStart"/>
+      <w:r>
+        <w:t>7500 aptamer</w:t>
+      </w:r>
+      <w:proofErr w:type="gramEnd"/>
+      <w:r>
+        <w:t xml:space="preserve"> count</w:t>
       </w:r>
       <w:r>
         <w:t xml:space="preserve"> and a </w:t>
@@ -2045,7 +2045,21 @@
         <w:rPr>
           <w:rFonts w:cstheme="minorHAnsi"/>
         </w:rPr>
-        <w:t xml:space="preserve">(Figure 2C,D) </w:t>
+        <w:t>(Figure 2</w:t>
+      </w:r>
+      <w:proofErr w:type="gramStart"/>
+      <w:r>
+        <w:rPr>
+          <w:rFonts w:cstheme="minorHAnsi"/>
+        </w:rPr>
+        <w:t>C,D</w:t>
+      </w:r>
+      <w:proofErr w:type="gramEnd"/>
+      <w:r>
+        <w:rPr>
+          <w:rFonts w:cstheme="minorHAnsi"/>
+        </w:rPr>
+        <w:t xml:space="preserve">) </w:t>
       </w:r>
       <w:r>
         <w:rPr>
@@ -2612,7 +2626,7 @@
                     <pic:cNvPicPr/>
                   </pic:nvPicPr>
                   <pic:blipFill>
-                    <a:blip r:embed="rId7" cstate="print">
+                    <a:blip r:embed="rId9" cstate="print">
                       <a:extLst>
                         <a:ext uri="{28A0092B-C50C-407E-A947-70E740481C1C}">
                           <a14:useLocalDpi xmlns:a14="http://schemas.microsoft.com/office/drawing/2010/main" val="0"/>
@@ -2757,8 +2771,9 @@
           <w:kern w:val="24"/>
           <w14:ligatures w14:val="none"/>
         </w:rPr>
-        <w:t xml:space="preserve"> A</w:t>
-      </w:r>
+        <w:t xml:space="preserve"> </w:t>
+      </w:r>
+      <w:proofErr w:type="gramStart"/>
       <w:r>
         <w:rPr>
           <w:rFonts w:eastAsiaTheme="minorEastAsia" w:cstheme="minorHAnsi"/>
@@ -2768,7 +2783,7 @@
           <w:kern w:val="24"/>
           <w14:ligatures w14:val="none"/>
         </w:rPr>
-        <w:t>,</w:t>
+        <w:t>A</w:t>
       </w:r>
       <w:r>
         <w:rPr>
@@ -2779,7 +2794,7 @@
           <w:kern w:val="24"/>
           <w14:ligatures w14:val="none"/>
         </w:rPr>
-        <w:t xml:space="preserve">B) Aptamer counts per sample </w:t>
+        <w:t>,</w:t>
       </w:r>
       <w:r>
         <w:rPr>
@@ -2790,8 +2805,9 @@
           <w:kern w:val="24"/>
           <w14:ligatures w14:val="none"/>
         </w:rPr>
-        <w:t>(81 murine, 39 human</w:t>
-      </w:r>
+        <w:t>B</w:t>
+      </w:r>
+      <w:proofErr w:type="gramEnd"/>
       <w:r>
         <w:rPr>
           <w:rFonts w:eastAsiaTheme="minorEastAsia" w:cstheme="minorHAnsi"/>
@@ -2801,7 +2817,7 @@
           <w:kern w:val="24"/>
           <w14:ligatures w14:val="none"/>
         </w:rPr>
-        <w:t xml:space="preserve"> “Normalized”</w:t>
+        <w:t xml:space="preserve">) Aptamer counts per sample </w:t>
       </w:r>
       <w:r>
         <w:rPr>
@@ -2812,7 +2828,7 @@
           <w:kern w:val="24"/>
           <w14:ligatures w14:val="none"/>
         </w:rPr>
-        <w:t xml:space="preserve">) </w:t>
+        <w:t>(81 murine, 39 human</w:t>
       </w:r>
       <w:r>
         <w:rPr>
@@ -2823,7 +2839,7 @@
           <w:kern w:val="24"/>
           <w14:ligatures w14:val="none"/>
         </w:rPr>
-        <w:t>after eLoD noise filter</w:t>
+        <w:t xml:space="preserve"> “Normalized”</w:t>
       </w:r>
       <w:r>
         <w:rPr>
@@ -2834,7 +2850,7 @@
           <w:kern w:val="24"/>
           <w14:ligatures w14:val="none"/>
         </w:rPr>
-        <w:t xml:space="preserve">. </w:t>
+        <w:t xml:space="preserve">) </w:t>
       </w:r>
       <w:r>
         <w:rPr>
@@ -2845,7 +2861,7 @@
           <w:kern w:val="24"/>
           <w14:ligatures w14:val="none"/>
         </w:rPr>
-        <w:t xml:space="preserve">Blue lines indicate maximum 7596 aptamers, red line marks the 84% of aptamers in the panel with expected good performance in murine </w:t>
+        <w:t>after eLoD noise filter</w:t>
       </w:r>
       <w:r>
         <w:rPr>
@@ -2856,7 +2872,7 @@
           <w:kern w:val="24"/>
           <w14:ligatures w14:val="none"/>
         </w:rPr>
-        <w:t>studies. C</w:t>
+        <w:t xml:space="preserve">. </w:t>
       </w:r>
       <w:r>
         <w:rPr>
@@ -2867,7 +2883,7 @@
           <w:kern w:val="24"/>
           <w14:ligatures w14:val="none"/>
         </w:rPr>
-        <w:t>,</w:t>
+        <w:t xml:space="preserve">Blue lines indicate maximum 7596 aptamers, red line marks the 84% of aptamers in the panel with expected good performance in murine </w:t>
       </w:r>
       <w:r>
         <w:rPr>
@@ -2878,7 +2894,53 @@
           <w:kern w:val="24"/>
           <w14:ligatures w14:val="none"/>
         </w:rPr>
-        <w:t>D)</w:t>
+        <w:t xml:space="preserve">studies. </w:t>
+      </w:r>
+      <w:proofErr w:type="gramStart"/>
+      <w:r>
+        <w:rPr>
+          <w:rFonts w:eastAsiaTheme="minorEastAsia" w:cstheme="minorHAnsi"/>
+          <w:i/>
+          <w:iCs/>
+          <w:color w:val="000000" w:themeColor="text1"/>
+          <w:kern w:val="24"/>
+          <w14:ligatures w14:val="none"/>
+        </w:rPr>
+        <w:t>C</w:t>
+      </w:r>
+      <w:r>
+        <w:rPr>
+          <w:rFonts w:eastAsiaTheme="minorEastAsia" w:cstheme="minorHAnsi"/>
+          <w:i/>
+          <w:iCs/>
+          <w:color w:val="000000" w:themeColor="text1"/>
+          <w:kern w:val="24"/>
+          <w14:ligatures w14:val="none"/>
+        </w:rPr>
+        <w:t>,</w:t>
+      </w:r>
+      <w:r>
+        <w:rPr>
+          <w:rFonts w:eastAsiaTheme="minorEastAsia" w:cstheme="minorHAnsi"/>
+          <w:i/>
+          <w:iCs/>
+          <w:color w:val="000000" w:themeColor="text1"/>
+          <w:kern w:val="24"/>
+          <w14:ligatures w14:val="none"/>
+        </w:rPr>
+        <w:t>D</w:t>
+      </w:r>
+      <w:proofErr w:type="gramEnd"/>
+      <w:r>
+        <w:rPr>
+          <w:rFonts w:eastAsiaTheme="minorEastAsia" w:cstheme="minorHAnsi"/>
+          <w:i/>
+          <w:iCs/>
+          <w:color w:val="000000" w:themeColor="text1"/>
+          <w:kern w:val="24"/>
+          <w14:ligatures w14:val="none"/>
+        </w:rPr>
+        <w:t>)</w:t>
       </w:r>
       <w:r>
         <w:rPr>
@@ -2963,7 +3025,7 @@
                     <pic:cNvPicPr/>
                   </pic:nvPicPr>
                   <pic:blipFill>
-                    <a:blip r:embed="rId8">
+                    <a:blip r:embed="rId10">
                       <a:extLst>
                         <a:ext uri="{28A0092B-C50C-407E-A947-70E740481C1C}">
                           <a14:useLocalDpi xmlns:a14="http://schemas.microsoft.com/office/drawing/2010/main" val="0"/>
@@ -3444,7 +3506,7 @@
                     <pic:cNvPicPr/>
                   </pic:nvPicPr>
                   <pic:blipFill>
-                    <a:blip r:embed="rId9" cstate="print">
+                    <a:blip r:embed="rId11" cstate="print">
                       <a:extLst>
                         <a:ext uri="{28A0092B-C50C-407E-A947-70E740481C1C}">
                           <a14:useLocalDpi xmlns:a14="http://schemas.microsoft.com/office/drawing/2010/main" val="0"/>
@@ -3585,15 +3647,7 @@
           <w:i/>
           <w:iCs/>
         </w:rPr>
-        <w:t>𝛼 = 0.05)</w:t>
-      </w:r>
-      <w:r>
-        <w:rPr>
-          <w:rFonts w:ascii="Cambria Math" w:hAnsi="Cambria Math"/>
-          <w:i/>
-          <w:iCs/>
-        </w:rPr>
-        <w:t xml:space="preserve"> </w:t>
+        <w:t xml:space="preserve">𝛼 = 0.05) </w:t>
       </w:r>
       <w:r>
         <w:rPr>
@@ -3806,7 +3860,7 @@
                     <pic:cNvPicPr/>
                   </pic:nvPicPr>
                   <pic:blipFill>
-                    <a:blip r:embed="rId10" cstate="print">
+                    <a:blip r:embed="rId12" cstate="print">
                       <a:extLst>
                         <a:ext uri="{28A0092B-C50C-407E-A947-70E740481C1C}">
                           <a14:useLocalDpi xmlns:a14="http://schemas.microsoft.com/office/drawing/2010/main" val="0"/>
@@ -4239,7 +4293,7 @@
                     <pic:cNvPicPr/>
                   </pic:nvPicPr>
                   <pic:blipFill>
-                    <a:blip r:embed="rId11" cstate="print">
+                    <a:blip r:embed="rId13" cstate="print">
                       <a:extLst>
                         <a:ext uri="{28A0092B-C50C-407E-A947-70E740481C1C}">
                           <a14:useLocalDpi xmlns:a14="http://schemas.microsoft.com/office/drawing/2010/main" val="0"/>
@@ -4658,7 +4712,31 @@
           <w:rFonts w:cstheme="minorHAnsi"/>
         </w:rPr>
         <w:tab/>
-        <w:t>I would like to acknowledge my mentors in the proteomics group at OHSU CEDAR – Dr. Matthew Chang and Dr. Mark Flory – for recommending several of the key references for this paper, and for providing background information on the topic of MS-based proteomics research and clinical biomarker discovery related to cancer.</w:t>
+        <w:t>I would like to acknowledge my mentors in the proteomics group at OHSU CEDAR – Dr. Matthew Chang</w:t>
+      </w:r>
+      <w:r>
+        <w:rPr>
+          <w:rFonts w:cstheme="minorHAnsi"/>
+        </w:rPr>
+        <w:t xml:space="preserve">, </w:t>
+      </w:r>
+      <w:r>
+        <w:rPr>
+          <w:rFonts w:cstheme="minorHAnsi"/>
+        </w:rPr>
+        <w:t>Dr. Mark Flory</w:t>
+      </w:r>
+      <w:r>
+        <w:rPr>
+          <w:rFonts w:cstheme="minorHAnsi"/>
+        </w:rPr>
+        <w:t>, and Jessie May Cartier</w:t>
+      </w:r>
+      <w:r>
+        <w:rPr>
+          <w:rFonts w:cstheme="minorHAnsi"/>
+        </w:rPr>
+        <w:t xml:space="preserve"> – for recommending several of the key references for this paper, and for providing background information on the topic of MS-based proteomics research and clinical biomarker discovery related to cancer.</w:t>
       </w:r>
       <w:r>
         <w:rPr>
@@ -4808,43 +4886,7 @@
           <w:kern w:val="0"/>
           <w14:ligatures w14:val="none"/>
         </w:rPr>
-        <w:t xml:space="preserve">. P. E. Geyer, L. M. </w:t>
-      </w:r>
-      <w:proofErr w:type="spellStart"/>
-      <w:r>
-        <w:rPr>
-          <w:rFonts w:eastAsia="Times New Roman" w:cstheme="minorHAnsi"/>
-          <w:kern w:val="0"/>
-          <w14:ligatures w14:val="none"/>
-        </w:rPr>
-        <w:t>Holdt</w:t>
-      </w:r>
-      <w:proofErr w:type="spellEnd"/>
-      <w:r>
-        <w:rPr>
-          <w:rFonts w:eastAsia="Times New Roman" w:cstheme="minorHAnsi"/>
-          <w:kern w:val="0"/>
-          <w14:ligatures w14:val="none"/>
-        </w:rPr>
-        <w:t xml:space="preserve">, D. </w:t>
-      </w:r>
-      <w:proofErr w:type="spellStart"/>
-      <w:r>
-        <w:rPr>
-          <w:rFonts w:eastAsia="Times New Roman" w:cstheme="minorHAnsi"/>
-          <w:kern w:val="0"/>
-          <w14:ligatures w14:val="none"/>
-        </w:rPr>
-        <w:t>Teupser</w:t>
-      </w:r>
-      <w:proofErr w:type="spellEnd"/>
-      <w:r>
-        <w:rPr>
-          <w:rFonts w:eastAsia="Times New Roman" w:cstheme="minorHAnsi"/>
-          <w:kern w:val="0"/>
-          <w14:ligatures w14:val="none"/>
-        </w:rPr>
-        <w:t xml:space="preserve">, M. Mann, Revisiting biomarker discovery by plasma proteomics. </w:t>
+        <w:t xml:space="preserve">. P. E. Geyer, L. M. Holdt, D. Teupser, M. Mann, Revisiting biomarker discovery by plasma proteomics. </w:t>
       </w:r>
       <w:r>
         <w:rPr>
@@ -4914,61 +4956,7 @@
           <w:kern w:val="0"/>
           <w14:ligatures w14:val="none"/>
         </w:rPr>
-        <w:t xml:space="preserve">. A. Khoo, L. Y. Liu, J. O. </w:t>
-      </w:r>
-      <w:proofErr w:type="spellStart"/>
-      <w:r>
-        <w:rPr>
-          <w:rFonts w:eastAsia="Times New Roman" w:cstheme="minorHAnsi"/>
-          <w:kern w:val="0"/>
-          <w14:ligatures w14:val="none"/>
-        </w:rPr>
-        <w:t>Nyalwidhe</w:t>
-      </w:r>
-      <w:proofErr w:type="spellEnd"/>
-      <w:r>
-        <w:rPr>
-          <w:rFonts w:eastAsia="Times New Roman" w:cstheme="minorHAnsi"/>
-          <w:kern w:val="0"/>
-          <w14:ligatures w14:val="none"/>
-        </w:rPr>
-        <w:t xml:space="preserve">, O. J. Semmes, D. </w:t>
-      </w:r>
-      <w:proofErr w:type="spellStart"/>
-      <w:r>
-        <w:rPr>
-          <w:rFonts w:eastAsia="Times New Roman" w:cstheme="minorHAnsi"/>
-          <w:kern w:val="0"/>
-          <w14:ligatures w14:val="none"/>
-        </w:rPr>
-        <w:t>Vesprini</w:t>
-      </w:r>
-      <w:proofErr w:type="spellEnd"/>
-      <w:r>
-        <w:rPr>
-          <w:rFonts w:eastAsia="Times New Roman" w:cstheme="minorHAnsi"/>
-          <w:kern w:val="0"/>
-          <w14:ligatures w14:val="none"/>
-        </w:rPr>
-        <w:t xml:space="preserve">, M. R. Downes, P. C. Boutros, S. K. Liu, T. </w:t>
-      </w:r>
-      <w:proofErr w:type="spellStart"/>
-      <w:r>
-        <w:rPr>
-          <w:rFonts w:eastAsia="Times New Roman" w:cstheme="minorHAnsi"/>
-          <w:kern w:val="0"/>
-          <w14:ligatures w14:val="none"/>
-        </w:rPr>
-        <w:t>Kislinger</w:t>
-      </w:r>
-      <w:proofErr w:type="spellEnd"/>
-      <w:r>
-        <w:rPr>
-          <w:rFonts w:eastAsia="Times New Roman" w:cstheme="minorHAnsi"/>
-          <w:kern w:val="0"/>
-          <w14:ligatures w14:val="none"/>
-        </w:rPr>
-        <w:t xml:space="preserve">, Proteomic discovery of non-invasive biomarkers of localized prostate cancer using mass spectrometry. </w:t>
+        <w:t xml:space="preserve">. A. Khoo, L. Y. Liu, J. O. Nyalwidhe, O. J. Semmes, D. Vesprini, M. R. Downes, P. C. Boutros, S. K. Liu, T. Kislinger, Proteomic discovery of non-invasive biomarkers of localized prostate cancer using mass spectrometry. </w:t>
       </w:r>
       <w:r>
         <w:rPr>
@@ -5030,246 +5018,18 @@
           <w:kern w:val="0"/>
           <w14:ligatures w14:val="none"/>
         </w:rPr>
-        <w:t xml:space="preserve">. J. E. Blume, W. C. Manning, G. Troiano, D. </w:t>
-      </w:r>
-      <w:proofErr w:type="spellStart"/>
+        <w:t xml:space="preserve">. J. E. Blume, W. C. Manning, G. Troiano, D. Hornburg, M. Figa, L. Hesterberg, T. L. Platt, X. Zhao, R. A. Cuaresma, P. A. Everley, M. Ko, H. Liou, M. Mahoney, S. Ferdosi, E. M. Elgierari, C. Stolarczyk, B. Tangeysh, H. Xia, R. Benz, A. Siddiqui, S. A. Carr, P. Ma, R. Langer, V. Farias, O. C. Farokhzad, Rapid, deep and precise profiling of the plasma proteome with multi-nanoparticle protein corona. </w:t>
+      </w:r>
       <w:r>
         <w:rPr>
           <w:rFonts w:eastAsia="Times New Roman" w:cstheme="minorHAnsi"/>
+          <w:i/>
+          <w:iCs/>
           <w:kern w:val="0"/>
           <w14:ligatures w14:val="none"/>
         </w:rPr>
-        <w:t>Hornburg</w:t>
-      </w:r>
-      <w:proofErr w:type="spellEnd"/>
-      <w:r>
-        <w:rPr>
-          <w:rFonts w:eastAsia="Times New Roman" w:cstheme="minorHAnsi"/>
-          <w:kern w:val="0"/>
-          <w14:ligatures w14:val="none"/>
-        </w:rPr>
-        <w:t xml:space="preserve">, M. </w:t>
-      </w:r>
-      <w:proofErr w:type="spellStart"/>
-      <w:r>
-        <w:rPr>
-          <w:rFonts w:eastAsia="Times New Roman" w:cstheme="minorHAnsi"/>
-          <w:kern w:val="0"/>
-          <w14:ligatures w14:val="none"/>
-        </w:rPr>
-        <w:t>Figa</w:t>
-      </w:r>
-      <w:proofErr w:type="spellEnd"/>
-      <w:r>
-        <w:rPr>
-          <w:rFonts w:eastAsia="Times New Roman" w:cstheme="minorHAnsi"/>
-          <w:kern w:val="0"/>
-          <w14:ligatures w14:val="none"/>
-        </w:rPr>
-        <w:t xml:space="preserve">, L. </w:t>
-      </w:r>
-      <w:proofErr w:type="spellStart"/>
-      <w:r>
-        <w:rPr>
-          <w:rFonts w:eastAsia="Times New Roman" w:cstheme="minorHAnsi"/>
-          <w:kern w:val="0"/>
-          <w14:ligatures w14:val="none"/>
-        </w:rPr>
-        <w:t>Hesterberg</w:t>
-      </w:r>
-      <w:proofErr w:type="spellEnd"/>
-      <w:r>
-        <w:rPr>
-          <w:rFonts w:eastAsia="Times New Roman" w:cstheme="minorHAnsi"/>
-          <w:kern w:val="0"/>
-          <w14:ligatures w14:val="none"/>
-        </w:rPr>
-        <w:t xml:space="preserve">, T. L. Platt, X. Zhao, R. A. </w:t>
-      </w:r>
-      <w:proofErr w:type="spellStart"/>
-      <w:r>
-        <w:rPr>
-          <w:rFonts w:eastAsia="Times New Roman" w:cstheme="minorHAnsi"/>
-          <w:kern w:val="0"/>
-          <w14:ligatures w14:val="none"/>
-        </w:rPr>
-        <w:t>Cuaresma</w:t>
-      </w:r>
-      <w:proofErr w:type="spellEnd"/>
-      <w:r>
-        <w:rPr>
-          <w:rFonts w:eastAsia="Times New Roman" w:cstheme="minorHAnsi"/>
-          <w:kern w:val="0"/>
-          <w14:ligatures w14:val="none"/>
-        </w:rPr>
-        <w:t xml:space="preserve">, P. A. </w:t>
-      </w:r>
-      <w:proofErr w:type="spellStart"/>
-      <w:r>
-        <w:rPr>
-          <w:rFonts w:eastAsia="Times New Roman" w:cstheme="minorHAnsi"/>
-          <w:kern w:val="0"/>
-          <w14:ligatures w14:val="none"/>
-        </w:rPr>
-        <w:t>Everley</w:t>
-      </w:r>
-      <w:proofErr w:type="spellEnd"/>
-      <w:r>
-        <w:rPr>
-          <w:rFonts w:eastAsia="Times New Roman" w:cstheme="minorHAnsi"/>
-          <w:kern w:val="0"/>
-          <w14:ligatures w14:val="none"/>
-        </w:rPr>
-        <w:t xml:space="preserve">, M. Ko, H. </w:t>
-      </w:r>
-      <w:proofErr w:type="spellStart"/>
-      <w:r>
-        <w:rPr>
-          <w:rFonts w:eastAsia="Times New Roman" w:cstheme="minorHAnsi"/>
-          <w:kern w:val="0"/>
-          <w14:ligatures w14:val="none"/>
-        </w:rPr>
-        <w:t>Liou</w:t>
-      </w:r>
-      <w:proofErr w:type="spellEnd"/>
-      <w:r>
-        <w:rPr>
-          <w:rFonts w:eastAsia="Times New Roman" w:cstheme="minorHAnsi"/>
-          <w:kern w:val="0"/>
-          <w14:ligatures w14:val="none"/>
-        </w:rPr>
-        <w:t xml:space="preserve">, M. Mahoney, S. </w:t>
-      </w:r>
-      <w:proofErr w:type="spellStart"/>
-      <w:r>
-        <w:rPr>
-          <w:rFonts w:eastAsia="Times New Roman" w:cstheme="minorHAnsi"/>
-          <w:kern w:val="0"/>
-          <w14:ligatures w14:val="none"/>
-        </w:rPr>
-        <w:t>Ferdosi</w:t>
-      </w:r>
-      <w:proofErr w:type="spellEnd"/>
-      <w:r>
-        <w:rPr>
-          <w:rFonts w:eastAsia="Times New Roman" w:cstheme="minorHAnsi"/>
-          <w:kern w:val="0"/>
-          <w14:ligatures w14:val="none"/>
-        </w:rPr>
-        <w:t xml:space="preserve">, E. M. </w:t>
-      </w:r>
-      <w:proofErr w:type="spellStart"/>
-      <w:r>
-        <w:rPr>
-          <w:rFonts w:eastAsia="Times New Roman" w:cstheme="minorHAnsi"/>
-          <w:kern w:val="0"/>
-          <w14:ligatures w14:val="none"/>
-        </w:rPr>
-        <w:t>Elgierari</w:t>
-      </w:r>
-      <w:proofErr w:type="spellEnd"/>
-      <w:r>
-        <w:rPr>
-          <w:rFonts w:eastAsia="Times New Roman" w:cstheme="minorHAnsi"/>
-          <w:kern w:val="0"/>
-          <w14:ligatures w14:val="none"/>
-        </w:rPr>
-        <w:t xml:space="preserve">, C. </w:t>
-      </w:r>
-      <w:proofErr w:type="spellStart"/>
-      <w:r>
-        <w:rPr>
-          <w:rFonts w:eastAsia="Times New Roman" w:cstheme="minorHAnsi"/>
-          <w:kern w:val="0"/>
-          <w14:ligatures w14:val="none"/>
-        </w:rPr>
-        <w:t>Stolarczyk</w:t>
-      </w:r>
-      <w:proofErr w:type="spellEnd"/>
-      <w:r>
-        <w:rPr>
-          <w:rFonts w:eastAsia="Times New Roman" w:cstheme="minorHAnsi"/>
-          <w:kern w:val="0"/>
-          <w14:ligatures w14:val="none"/>
-        </w:rPr>
-        <w:t xml:space="preserve">, B. </w:t>
-      </w:r>
-      <w:proofErr w:type="spellStart"/>
-      <w:r>
-        <w:rPr>
-          <w:rFonts w:eastAsia="Times New Roman" w:cstheme="minorHAnsi"/>
-          <w:kern w:val="0"/>
-          <w14:ligatures w14:val="none"/>
-        </w:rPr>
-        <w:t>Tangeysh</w:t>
-      </w:r>
-      <w:proofErr w:type="spellEnd"/>
-      <w:r>
-        <w:rPr>
-          <w:rFonts w:eastAsia="Times New Roman" w:cstheme="minorHAnsi"/>
-          <w:kern w:val="0"/>
-          <w14:ligatures w14:val="none"/>
-        </w:rPr>
-        <w:t xml:space="preserve">, H. Xia, R. Benz, A. Siddiqui, S. A. </w:t>
-      </w:r>
-      <w:proofErr w:type="spellStart"/>
-      <w:r>
-        <w:rPr>
-          <w:rFonts w:eastAsia="Times New Roman" w:cstheme="minorHAnsi"/>
-          <w:kern w:val="0"/>
-          <w14:ligatures w14:val="none"/>
-        </w:rPr>
-        <w:t>Carr</w:t>
-      </w:r>
-      <w:proofErr w:type="spellEnd"/>
-      <w:r>
-        <w:rPr>
-          <w:rFonts w:eastAsia="Times New Roman" w:cstheme="minorHAnsi"/>
-          <w:kern w:val="0"/>
-          <w14:ligatures w14:val="none"/>
-        </w:rPr>
-        <w:t xml:space="preserve">, P. Ma, R. Langer, V. Farias, O. C. </w:t>
-      </w:r>
-      <w:proofErr w:type="spellStart"/>
-      <w:r>
-        <w:rPr>
-          <w:rFonts w:eastAsia="Times New Roman" w:cstheme="minorHAnsi"/>
-          <w:kern w:val="0"/>
-          <w14:ligatures w14:val="none"/>
-        </w:rPr>
-        <w:t>Farokhzad</w:t>
-      </w:r>
-      <w:proofErr w:type="spellEnd"/>
-      <w:r>
-        <w:rPr>
-          <w:rFonts w:eastAsia="Times New Roman" w:cstheme="minorHAnsi"/>
-          <w:kern w:val="0"/>
-          <w14:ligatures w14:val="none"/>
-        </w:rPr>
-        <w:t xml:space="preserve">, Rapid, deep and precise profiling of the plasma proteome with multi-nanoparticle protein corona. </w:t>
-      </w:r>
-      <w:r>
-        <w:rPr>
-          <w:rFonts w:eastAsia="Times New Roman" w:cstheme="minorHAnsi"/>
-          <w:i/>
-          <w:iCs/>
-          <w:kern w:val="0"/>
-          <w14:ligatures w14:val="none"/>
-        </w:rPr>
-        <w:t xml:space="preserve">Nat </w:t>
-      </w:r>
-      <w:proofErr w:type="spellStart"/>
-      <w:r>
-        <w:rPr>
-          <w:rFonts w:eastAsia="Times New Roman" w:cstheme="minorHAnsi"/>
-          <w:i/>
-          <w:iCs/>
-          <w:kern w:val="0"/>
-          <w14:ligatures w14:val="none"/>
-        </w:rPr>
-        <w:t>Commun</w:t>
-      </w:r>
-      <w:proofErr w:type="spellEnd"/>
+        <w:t>Nat Commun</w:t>
+      </w:r>
       <w:r>
         <w:rPr>
           <w:rFonts w:eastAsia="Times New Roman" w:cstheme="minorHAnsi"/>
@@ -5320,7 +5080,25 @@
           <w:kern w:val="0"/>
           <w14:ligatures w14:val="none"/>
         </w:rPr>
-        <w:t xml:space="preserve">. A. Joshi, M. Mayr, In Aptamers They Trust: Caveats of the SOMAscan Biomarker Discovery Platform From SomaLogic. </w:t>
+        <w:t xml:space="preserve">. A. Joshi, M. Mayr, In Aptamers They Trust: Caveats of the SOMAscan Biomarker Discovery Platform </w:t>
+      </w:r>
+      <w:proofErr w:type="gramStart"/>
+      <w:r>
+        <w:rPr>
+          <w:rFonts w:eastAsia="Times New Roman" w:cstheme="minorHAnsi"/>
+          <w:kern w:val="0"/>
+          <w14:ligatures w14:val="none"/>
+        </w:rPr>
+        <w:t>From</w:t>
+      </w:r>
+      <w:proofErr w:type="gramEnd"/>
+      <w:r>
+        <w:rPr>
+          <w:rFonts w:eastAsia="Times New Roman" w:cstheme="minorHAnsi"/>
+          <w:kern w:val="0"/>
+          <w14:ligatures w14:val="none"/>
+        </w:rPr>
+        <w:t xml:space="preserve"> SomaLogic. </w:t>
       </w:r>
       <w:r>
         <w:rPr>
@@ -5438,14 +5216,7 @@
         <w:rPr>
           <w:rFonts w:cstheme="minorHAnsi"/>
         </w:rPr>
-        <w:t xml:space="preserve">Seer Inc., </w:t>
-      </w:r>
-      <w:proofErr w:type="spellStart"/>
-      <w:r>
-        <w:rPr>
-          <w:rFonts w:cstheme="minorHAnsi"/>
-        </w:rPr>
-        <w:t>Proteograph</w:t>
+        <w:t>Seer Inc., Proteograph</w:t>
       </w:r>
       <w:r>
         <w:rPr>
@@ -5454,7 +5225,6 @@
         </w:rPr>
         <w:t>TM</w:t>
       </w:r>
-      <w:proofErr w:type="spellEnd"/>
       <w:r>
         <w:rPr>
           <w:rFonts w:cstheme="minorHAnsi"/>
@@ -5475,7 +5245,7 @@
         </w:rPr>
         <w:t xml:space="preserve"> (2023), (available at </w:t>
       </w:r>
-      <w:hyperlink r:id="rId12" w:history="1">
+      <w:hyperlink r:id="rId14" w:history="1">
         <w:r>
           <w:rPr>
             <w:rStyle w:val="Hyperlink"/>
@@ -5518,7 +5288,7 @@
       <w:r>
         <w:t xml:space="preserve"> </w:t>
       </w:r>
-      <w:hyperlink r:id="rId13" w:history="1">
+      <w:hyperlink r:id="rId15" w:history="1">
         <w:r>
           <w:rPr>
             <w:rStyle w:val="Hyperlink"/>
@@ -5557,61 +5327,7 @@
           <w:kern w:val="0"/>
           <w14:ligatures w14:val="none"/>
         </w:rPr>
-        <w:t xml:space="preserve">. V. </w:t>
-      </w:r>
-      <w:proofErr w:type="spellStart"/>
-      <w:r>
-        <w:rPr>
-          <w:rFonts w:eastAsia="Times New Roman" w:cstheme="minorHAnsi"/>
-          <w:kern w:val="0"/>
-          <w14:ligatures w14:val="none"/>
-        </w:rPr>
-        <w:t>Demichev</w:t>
-      </w:r>
-      <w:proofErr w:type="spellEnd"/>
-      <w:r>
-        <w:rPr>
-          <w:rFonts w:eastAsia="Times New Roman" w:cstheme="minorHAnsi"/>
-          <w:kern w:val="0"/>
-          <w14:ligatures w14:val="none"/>
-        </w:rPr>
-        <w:t xml:space="preserve">, C. B. Messner, S. I. </w:t>
-      </w:r>
-      <w:proofErr w:type="spellStart"/>
-      <w:r>
-        <w:rPr>
-          <w:rFonts w:eastAsia="Times New Roman" w:cstheme="minorHAnsi"/>
-          <w:kern w:val="0"/>
-          <w14:ligatures w14:val="none"/>
-        </w:rPr>
-        <w:t>Vernardis</w:t>
-      </w:r>
-      <w:proofErr w:type="spellEnd"/>
-      <w:r>
-        <w:rPr>
-          <w:rFonts w:eastAsia="Times New Roman" w:cstheme="minorHAnsi"/>
-          <w:kern w:val="0"/>
-          <w14:ligatures w14:val="none"/>
-        </w:rPr>
-        <w:t xml:space="preserve">, K. S. Lilley, M. </w:t>
-      </w:r>
-      <w:proofErr w:type="spellStart"/>
-      <w:r>
-        <w:rPr>
-          <w:rFonts w:eastAsia="Times New Roman" w:cstheme="minorHAnsi"/>
-          <w:kern w:val="0"/>
-          <w14:ligatures w14:val="none"/>
-        </w:rPr>
-        <w:t>Ralser</w:t>
-      </w:r>
-      <w:proofErr w:type="spellEnd"/>
-      <w:r>
-        <w:rPr>
-          <w:rFonts w:eastAsia="Times New Roman" w:cstheme="minorHAnsi"/>
-          <w:kern w:val="0"/>
-          <w14:ligatures w14:val="none"/>
-        </w:rPr>
-        <w:t xml:space="preserve">, DIA-NN: neural networks and interference correction enable deep proteome coverage in high throughput. </w:t>
+        <w:t xml:space="preserve">. V. Demichev, C. B. Messner, S. I. Vernardis, K. S. Lilley, M. Ralser, DIA-NN: neural networks and interference correction enable deep proteome coverage in high throughput. </w:t>
       </w:r>
       <w:r>
         <w:rPr>
@@ -5681,48 +5397,18 @@
           <w:kern w:val="0"/>
           <w14:ligatures w14:val="none"/>
         </w:rPr>
-        <w:t xml:space="preserve">. J. Cox, M. Mann, MaxQuant enables high peptide identification rates, individualized </w:t>
-      </w:r>
-      <w:proofErr w:type="spellStart"/>
+        <w:t xml:space="preserve">. J. Cox, M. Mann, MaxQuant enables high peptide identification rates, individualized p.p.b.-range mass accuracies and proteome-wide protein quantification. </w:t>
+      </w:r>
       <w:r>
         <w:rPr>
           <w:rFonts w:eastAsia="Times New Roman" w:cstheme="minorHAnsi"/>
+          <w:i/>
+          <w:iCs/>
           <w:kern w:val="0"/>
           <w14:ligatures w14:val="none"/>
         </w:rPr>
-        <w:t>p.p.b.</w:t>
-      </w:r>
-      <w:proofErr w:type="spellEnd"/>
-      <w:r>
-        <w:rPr>
-          <w:rFonts w:eastAsia="Times New Roman" w:cstheme="minorHAnsi"/>
-          <w:kern w:val="0"/>
-          <w14:ligatures w14:val="none"/>
-        </w:rPr>
-        <w:t xml:space="preserve">-range mass accuracies and proteome-wide protein quantification. </w:t>
-      </w:r>
-      <w:r>
-        <w:rPr>
-          <w:rFonts w:eastAsia="Times New Roman" w:cstheme="minorHAnsi"/>
-          <w:i/>
-          <w:iCs/>
-          <w:kern w:val="0"/>
-          <w14:ligatures w14:val="none"/>
-        </w:rPr>
-        <w:t xml:space="preserve">Nat </w:t>
-      </w:r>
-      <w:proofErr w:type="spellStart"/>
-      <w:r>
-        <w:rPr>
-          <w:rFonts w:eastAsia="Times New Roman" w:cstheme="minorHAnsi"/>
-          <w:i/>
-          <w:iCs/>
-          <w:kern w:val="0"/>
-          <w14:ligatures w14:val="none"/>
-        </w:rPr>
-        <w:t>Biotechnol</w:t>
-      </w:r>
-      <w:proofErr w:type="spellEnd"/>
+        <w:t>Nat Biotechnol</w:t>
+      </w:r>
       <w:r>
         <w:rPr>
           <w:rFonts w:eastAsia="Times New Roman" w:cstheme="minorHAnsi"/>
@@ -5809,7 +5495,7 @@
         </w:rPr>
         <w:t xml:space="preserve"> (2023), (available at </w:t>
       </w:r>
-      <w:hyperlink r:id="rId14" w:history="1">
+      <w:hyperlink r:id="rId16" w:history="1">
         <w:r>
           <w:rPr>
             <w:rStyle w:val="Hyperlink"/>
@@ -5860,25 +5546,7 @@
           <w:kern w:val="0"/>
           <w14:ligatures w14:val="none"/>
         </w:rPr>
-        <w:t xml:space="preserve">12. J. A. </w:t>
-      </w:r>
-      <w:proofErr w:type="spellStart"/>
-      <w:r>
-        <w:rPr>
-          <w:rFonts w:eastAsia="Times New Roman" w:cstheme="minorHAnsi"/>
-          <w:kern w:val="0"/>
-          <w14:ligatures w14:val="none"/>
-        </w:rPr>
-        <w:t>Canchola</w:t>
-      </w:r>
-      <w:proofErr w:type="spellEnd"/>
-      <w:r>
-        <w:rPr>
-          <w:rFonts w:eastAsia="Times New Roman" w:cstheme="minorHAnsi"/>
-          <w:kern w:val="0"/>
-          <w14:ligatures w14:val="none"/>
-        </w:rPr>
-        <w:t xml:space="preserve">, Correct Use of Percent Coefficient of Variation (%CV) Formula for Log-Transformed Data. </w:t>
+        <w:t xml:space="preserve">12. J. A. Canchola, Correct Use of Percent Coefficient of Variation (%CV) Formula for Log-Transformed Data. </w:t>
       </w:r>
       <w:r>
         <w:rPr>
@@ -5928,6 +5596,8 @@
     </w:p>
     <w:p/>
     <w:sectPr>
+      <w:footerReference w:type="even" r:id="rId17"/>
+      <w:footerReference w:type="default" r:id="rId18"/>
       <w:pgSz w:w="12240" w:h="15840"/>
       <w:pgMar w:top="1440" w:right="1440" w:bottom="1440" w:left="1440" w:header="720" w:footer="720" w:gutter="0"/>
       <w:cols w:space="720"/>
@@ -5935,6 +5605,161 @@
     </w:sectPr>
   </w:body>
 </w:document>
+</file>
+
+<file path=word/endnotes.xml><?xml version="1.0" encoding="utf-8"?>
+<w:endnotes xmlns:wpc="http://schemas.microsoft.com/office/word/2010/wordprocessingCanvas" xmlns:cx="http://schemas.microsoft.com/office/drawing/2014/chartex" xmlns:cx1="http://schemas.microsoft.com/office/drawing/2015/9/8/chartex" xmlns:cx2="http://schemas.microsoft.com/office/drawing/2015/10/21/chartex" xmlns:cx3="http://schemas.microsoft.com/office/drawing/2016/5/9/chartex" xmlns:cx4="http://schemas.microsoft.com/office/drawing/2016/5/10/chartex" xmlns:cx5="http://schemas.microsoft.com/office/drawing/2016/5/11/chartex" xmlns:cx6="http://schemas.microsoft.com/office/drawing/2016/5/12/chartex" xmlns:cx7="http://schemas.microsoft.com/office/drawing/2016/5/13/chartex" xmlns:cx8="http://schemas.microsoft.com/office/drawing/2016/5/14/chartex" xmlns:mc="http://schemas.openxmlformats.org/markup-compatibility/2006" xmlns:aink="http://schemas.microsoft.com/office/drawing/2016/ink" xmlns:am3d="http://schemas.microsoft.com/office/drawing/2017/model3d" xmlns:o="urn:schemas-microsoft-com:office:office" xmlns:oel="http://schemas.microsoft.com/office/2019/extlst" xmlns:r="http://schemas.openxmlformats.org/officeDocument/2006/relationships" xmlns:m="http://schemas.openxmlformats.org/officeDocument/2006/math" xmlns:v="urn:schemas-microsoft-com:vml" xmlns:wp14="http://schemas.microsoft.com/office/word/2010/wordprocessingDrawing" xmlns:wp="http://schemas.openxmlformats.org/drawingml/2006/wordprocessingDrawing" xmlns:w10="urn:schemas-microsoft-com:office:word" xmlns:w="http://schemas.openxmlformats.org/wordprocessingml/2006/main" xmlns:w14="http://schemas.microsoft.com/office/word/2010/wordml" xmlns:w15="http://schemas.microsoft.com/office/word/2012/wordml" xmlns:w16cex="http://schemas.microsoft.com/office/word/2018/wordml/cex" xmlns:w16cid="http://schemas.microsoft.com/office/word/2016/wordml/cid" xmlns:w16="http://schemas.microsoft.com/office/word/2018/wordml" xmlns:w16sdtdh="http://schemas.microsoft.com/office/word/2020/wordml/sdtdatahash" xmlns:w16se="http://schemas.microsoft.com/office/word/2015/wordml/symex" xmlns:wpg="http://schemas.microsoft.com/office/word/2010/wordprocessingGroup" xmlns:wpi="http://schemas.microsoft.com/office/word/2010/wordprocessingInk" xmlns:wne="http://schemas.microsoft.com/office/word/2006/wordml" xmlns:wps="http://schemas.microsoft.com/office/word/2010/wordprocessingShape" mc:Ignorable="w14 w15 w16se w16cid w16 w16cex w16sdtdh wp14">
+  <w:endnote w:type="separator" w:id="-1">
+    <w:p>
+      <w:r>
+        <w:separator/>
+      </w:r>
+    </w:p>
+  </w:endnote>
+  <w:endnote w:type="continuationSeparator" w:id="0">
+    <w:p>
+      <w:r>
+        <w:continuationSeparator/>
+      </w:r>
+    </w:p>
+  </w:endnote>
+</w:endnotes>
+</file>
+
+<file path=word/footer1.xml><?xml version="1.0" encoding="utf-8"?>
+<w:ftr xmlns:wpc="http://schemas.microsoft.com/office/word/2010/wordprocessingCanvas" xmlns:cx="http://schemas.microsoft.com/office/drawing/2014/chartex" xmlns:cx1="http://schemas.microsoft.com/office/drawing/2015/9/8/chartex" xmlns:cx2="http://schemas.microsoft.com/office/drawing/2015/10/21/chartex" xmlns:cx3="http://schemas.microsoft.com/office/drawing/2016/5/9/chartex" xmlns:cx4="http://schemas.microsoft.com/office/drawing/2016/5/10/chartex" xmlns:cx5="http://schemas.microsoft.com/office/drawing/2016/5/11/chartex" xmlns:cx6="http://schemas.microsoft.com/office/drawing/2016/5/12/chartex" xmlns:cx7="http://schemas.microsoft.com/office/drawing/2016/5/13/chartex" xmlns:cx8="http://schemas.microsoft.com/office/drawing/2016/5/14/chartex" xmlns:mc="http://schemas.openxmlformats.org/markup-compatibility/2006" xmlns:aink="http://schemas.microsoft.com/office/drawing/2016/ink" xmlns:am3d="http://schemas.microsoft.com/office/drawing/2017/model3d" xmlns:o="urn:schemas-microsoft-com:office:office" xmlns:oel="http://schemas.microsoft.com/office/2019/extlst" xmlns:r="http://schemas.openxmlformats.org/officeDocument/2006/relationships" xmlns:m="http://schemas.openxmlformats.org/officeDocument/2006/math" xmlns:v="urn:schemas-microsoft-com:vml" xmlns:wp14="http://schemas.microsoft.com/office/word/2010/wordprocessingDrawing" xmlns:wp="http://schemas.openxmlformats.org/drawingml/2006/wordprocessingDrawing" xmlns:w10="urn:schemas-microsoft-com:office:word" xmlns:w="http://schemas.openxmlformats.org/wordprocessingml/2006/main" xmlns:w14="http://schemas.microsoft.com/office/word/2010/wordml" xmlns:w15="http://schemas.microsoft.com/office/word/2012/wordml" xmlns:w16cex="http://schemas.microsoft.com/office/word/2018/wordml/cex" xmlns:w16cid="http://schemas.microsoft.com/office/word/2016/wordml/cid" xmlns:w16="http://schemas.microsoft.com/office/word/2018/wordml" xmlns:w16sdtdh="http://schemas.microsoft.com/office/word/2020/wordml/sdtdatahash" xmlns:w16se="http://schemas.microsoft.com/office/word/2015/wordml/symex" xmlns:wpg="http://schemas.microsoft.com/office/word/2010/wordprocessingGroup" xmlns:wpi="http://schemas.microsoft.com/office/word/2010/wordprocessingInk" xmlns:wne="http://schemas.microsoft.com/office/word/2006/wordml" xmlns:wps="http://schemas.microsoft.com/office/word/2010/wordprocessingShape" mc:Ignorable="w14 w15 w16se w16cid w16 w16cex w16sdtdh wp14">
+  <w:sdt>
+    <w:sdtPr>
+      <w:rPr>
+        <w:rStyle w:val="PageNumber"/>
+      </w:rPr>
+      <w:id w:val="-709188784"/>
+      <w:docPartObj>
+        <w:docPartGallery w:val="Page Numbers (Bottom of Page)"/>
+        <w:docPartUnique/>
+      </w:docPartObj>
+    </w:sdtPr>
+    <w:sdtContent>
+      <w:p>
+        <w:pPr>
+          <w:pStyle w:val="Footer"/>
+          <w:framePr w:wrap="none" w:vAnchor="text" w:hAnchor="margin" w:xAlign="right" w:y="1"/>
+          <w:rPr>
+            <w:rStyle w:val="PageNumber"/>
+          </w:rPr>
+        </w:pPr>
+        <w:r>
+          <w:rPr>
+            <w:rStyle w:val="PageNumber"/>
+          </w:rPr>
+          <w:fldChar w:fldCharType="begin"/>
+        </w:r>
+        <w:r>
+          <w:rPr>
+            <w:rStyle w:val="PageNumber"/>
+          </w:rPr>
+          <w:instrText xml:space="preserve"> PAGE </w:instrText>
+        </w:r>
+        <w:r>
+          <w:rPr>
+            <w:rStyle w:val="PageNumber"/>
+          </w:rPr>
+          <w:fldChar w:fldCharType="end"/>
+        </w:r>
+      </w:p>
+    </w:sdtContent>
+  </w:sdt>
+  <w:p>
+    <w:pPr>
+      <w:pStyle w:val="Footer"/>
+      <w:ind w:right="360"/>
+    </w:pPr>
+  </w:p>
+</w:ftr>
+</file>
+
+<file path=word/footer2.xml><?xml version="1.0" encoding="utf-8"?>
+<w:ftr xmlns:wpc="http://schemas.microsoft.com/office/word/2010/wordprocessingCanvas" xmlns:cx="http://schemas.microsoft.com/office/drawing/2014/chartex" xmlns:cx1="http://schemas.microsoft.com/office/drawing/2015/9/8/chartex" xmlns:cx2="http://schemas.microsoft.com/office/drawing/2015/10/21/chartex" xmlns:cx3="http://schemas.microsoft.com/office/drawing/2016/5/9/chartex" xmlns:cx4="http://schemas.microsoft.com/office/drawing/2016/5/10/chartex" xmlns:cx5="http://schemas.microsoft.com/office/drawing/2016/5/11/chartex" xmlns:cx6="http://schemas.microsoft.com/office/drawing/2016/5/12/chartex" xmlns:cx7="http://schemas.microsoft.com/office/drawing/2016/5/13/chartex" xmlns:cx8="http://schemas.microsoft.com/office/drawing/2016/5/14/chartex" xmlns:mc="http://schemas.openxmlformats.org/markup-compatibility/2006" xmlns:aink="http://schemas.microsoft.com/office/drawing/2016/ink" xmlns:am3d="http://schemas.microsoft.com/office/drawing/2017/model3d" xmlns:o="urn:schemas-microsoft-com:office:office" xmlns:oel="http://schemas.microsoft.com/office/2019/extlst" xmlns:r="http://schemas.openxmlformats.org/officeDocument/2006/relationships" xmlns:m="http://schemas.openxmlformats.org/officeDocument/2006/math" xmlns:v="urn:schemas-microsoft-com:vml" xmlns:wp14="http://schemas.microsoft.com/office/word/2010/wordprocessingDrawing" xmlns:wp="http://schemas.openxmlformats.org/drawingml/2006/wordprocessingDrawing" xmlns:w10="urn:schemas-microsoft-com:office:word" xmlns:w="http://schemas.openxmlformats.org/wordprocessingml/2006/main" xmlns:w14="http://schemas.microsoft.com/office/word/2010/wordml" xmlns:w15="http://schemas.microsoft.com/office/word/2012/wordml" xmlns:w16cex="http://schemas.microsoft.com/office/word/2018/wordml/cex" xmlns:w16cid="http://schemas.microsoft.com/office/word/2016/wordml/cid" xmlns:w16="http://schemas.microsoft.com/office/word/2018/wordml" xmlns:w16sdtdh="http://schemas.microsoft.com/office/word/2020/wordml/sdtdatahash" xmlns:w16se="http://schemas.microsoft.com/office/word/2015/wordml/symex" xmlns:wpg="http://schemas.microsoft.com/office/word/2010/wordprocessingGroup" xmlns:wpi="http://schemas.microsoft.com/office/word/2010/wordprocessingInk" xmlns:wne="http://schemas.microsoft.com/office/word/2006/wordml" xmlns:wps="http://schemas.microsoft.com/office/word/2010/wordprocessingShape" mc:Ignorable="w14 w15 w16se w16cid w16 w16cex w16sdtdh wp14">
+  <w:sdt>
+    <w:sdtPr>
+      <w:rPr>
+        <w:rStyle w:val="PageNumber"/>
+      </w:rPr>
+      <w:id w:val="-2030014152"/>
+      <w:docPartObj>
+        <w:docPartGallery w:val="Page Numbers (Bottom of Page)"/>
+        <w:docPartUnique/>
+      </w:docPartObj>
+    </w:sdtPr>
+    <w:sdtContent>
+      <w:p>
+        <w:pPr>
+          <w:pStyle w:val="Footer"/>
+          <w:framePr w:wrap="none" w:vAnchor="text" w:hAnchor="margin" w:xAlign="right" w:y="1"/>
+          <w:rPr>
+            <w:rStyle w:val="PageNumber"/>
+          </w:rPr>
+        </w:pPr>
+        <w:r>
+          <w:rPr>
+            <w:rStyle w:val="PageNumber"/>
+          </w:rPr>
+          <w:fldChar w:fldCharType="begin"/>
+        </w:r>
+        <w:r>
+          <w:rPr>
+            <w:rStyle w:val="PageNumber"/>
+          </w:rPr>
+          <w:instrText xml:space="preserve"> PAGE </w:instrText>
+        </w:r>
+        <w:r>
+          <w:rPr>
+            <w:rStyle w:val="PageNumber"/>
+          </w:rPr>
+          <w:fldChar w:fldCharType="separate"/>
+        </w:r>
+        <w:r>
+          <w:rPr>
+            <w:rStyle w:val="PageNumber"/>
+            <w:noProof/>
+          </w:rPr>
+          <w:t>1</w:t>
+        </w:r>
+        <w:r>
+          <w:rPr>
+            <w:rStyle w:val="PageNumber"/>
+          </w:rPr>
+          <w:fldChar w:fldCharType="end"/>
+        </w:r>
+      </w:p>
+    </w:sdtContent>
+  </w:sdt>
+  <w:p>
+    <w:pPr>
+      <w:pStyle w:val="Footer"/>
+      <w:ind w:right="360"/>
+    </w:pPr>
+  </w:p>
+</w:ftr>
+</file>
+
+<file path=word/footnotes.xml><?xml version="1.0" encoding="utf-8"?>
+<w:footnotes xmlns:wpc="http://schemas.microsoft.com/office/word/2010/wordprocessingCanvas" xmlns:cx="http://schemas.microsoft.com/office/drawing/2014/chartex" xmlns:cx1="http://schemas.microsoft.com/office/drawing/2015/9/8/chartex" xmlns:cx2="http://schemas.microsoft.com/office/drawing/2015/10/21/chartex" xmlns:cx3="http://schemas.microsoft.com/office/drawing/2016/5/9/chartex" xmlns:cx4="http://schemas.microsoft.com/office/drawing/2016/5/10/chartex" xmlns:cx5="http://schemas.microsoft.com/office/drawing/2016/5/11/chartex" xmlns:cx6="http://schemas.microsoft.com/office/drawing/2016/5/12/chartex" xmlns:cx7="http://schemas.microsoft.com/office/drawing/2016/5/13/chartex" xmlns:cx8="http://schemas.microsoft.com/office/drawing/2016/5/14/chartex" xmlns:mc="http://schemas.openxmlformats.org/markup-compatibility/2006" xmlns:aink="http://schemas.microsoft.com/office/drawing/2016/ink" xmlns:am3d="http://schemas.microsoft.com/office/drawing/2017/model3d" xmlns:o="urn:schemas-microsoft-com:office:office" xmlns:oel="http://schemas.microsoft.com/office/2019/extlst" xmlns:r="http://schemas.openxmlformats.org/officeDocument/2006/relationships" xmlns:m="http://schemas.openxmlformats.org/officeDocument/2006/math" xmlns:v="urn:schemas-microsoft-com:vml" xmlns:wp14="http://schemas.microsoft.com/office/word/2010/wordprocessingDrawing" xmlns:wp="http://schemas.openxmlformats.org/drawingml/2006/wordprocessingDrawing" xmlns:w10="urn:schemas-microsoft-com:office:word" xmlns:w="http://schemas.openxmlformats.org/wordprocessingml/2006/main" xmlns:w14="http://schemas.microsoft.com/office/word/2010/wordml" xmlns:w15="http://schemas.microsoft.com/office/word/2012/wordml" xmlns:w16cex="http://schemas.microsoft.com/office/word/2018/wordml/cex" xmlns:w16cid="http://schemas.microsoft.com/office/word/2016/wordml/cid" xmlns:w16="http://schemas.microsoft.com/office/word/2018/wordml" xmlns:w16sdtdh="http://schemas.microsoft.com/office/word/2020/wordml/sdtdatahash" xmlns:w16se="http://schemas.microsoft.com/office/word/2015/wordml/symex" xmlns:wpg="http://schemas.microsoft.com/office/word/2010/wordprocessingGroup" xmlns:wpi="http://schemas.microsoft.com/office/word/2010/wordprocessingInk" xmlns:wne="http://schemas.microsoft.com/office/word/2006/wordml" xmlns:wps="http://schemas.microsoft.com/office/word/2010/wordprocessingShape" mc:Ignorable="w14 w15 w16se w16cid w16 w16cex w16sdtdh wp14">
+  <w:footnote w:type="separator" w:id="-1">
+    <w:p>
+      <w:r>
+        <w:separator/>
+      </w:r>
+    </w:p>
+  </w:footnote>
+  <w:footnote w:type="continuationSeparator" w:id="0">
+    <w:p>
+      <w:r>
+        <w:continuationSeparator/>
+      </w:r>
+    </w:p>
+  </w:footnote>
+</w:footnotes>
 </file>
 
 <file path=word/numbering.xml><?xml version="1.0" encoding="utf-8"?>
@@ -8008,6 +7833,7 @@
   <w:style w:type="character" w:default="1" w:styleId="DefaultParagraphFont">
     <w:name w:val="Default Paragraph Font"/>
     <w:uiPriority w:val="1"/>
+    <w:semiHidden/>
     <w:unhideWhenUsed/>
   </w:style>
   <w:style w:type="table" w:default="1" w:styleId="TableNormal">
@@ -8080,6 +7906,35 @@
       <w:color w:val="605E5C"/>
       <w:shd w:val="clear" w:color="auto" w:fill="E1DFDD"/>
     </w:rPr>
+  </w:style>
+  <w:style w:type="paragraph" w:styleId="Footer">
+    <w:name w:val="footer"/>
+    <w:basedOn w:val="Normal"/>
+    <w:link w:val="FooterChar"/>
+    <w:uiPriority w:val="99"/>
+    <w:unhideWhenUsed/>
+    <w:rsid w:val="00E777B9"/>
+    <w:pPr>
+      <w:tabs>
+        <w:tab w:val="center" w:pos="4680"/>
+        <w:tab w:val="right" w:pos="9360"/>
+      </w:tabs>
+    </w:pPr>
+  </w:style>
+  <w:style w:type="character" w:customStyle="1" w:styleId="FooterChar">
+    <w:name w:val="Footer Char"/>
+    <w:basedOn w:val="DefaultParagraphFont"/>
+    <w:link w:val="Footer"/>
+    <w:uiPriority w:val="99"/>
+    <w:rsid w:val="00E777B9"/>
+  </w:style>
+  <w:style w:type="character" w:styleId="PageNumber">
+    <w:name w:val="page number"/>
+    <w:basedOn w:val="DefaultParagraphFont"/>
+    <w:uiPriority w:val="99"/>
+    <w:semiHidden/>
+    <w:unhideWhenUsed/>
+    <w:rsid w:val="00E777B9"/>
   </w:style>
 </w:styles>
 </file>

</xml_diff>

<commit_message>
Update to main v4 script and fall UO paper
</commit_message>
<xml_diff>
--- a/2023_Fall_Soriano.docx
+++ b/2023_Fall_Soriano.docx
@@ -1118,7 +1118,21 @@
           <w:rFonts w:ascii="Times New Roman" w:hAnsi="Times New Roman" w:cs="Times New Roman"/>
           <w:color w:val="000000" w:themeColor="text1"/>
         </w:rPr>
-        <w:t>Additionally, the clinical field has emphasized the need for panels that can be used to screen blood plasma (or serum) samples,</w:t>
+        <w:t xml:space="preserve">Additionally, the clinical field has emphasized the need for </w:t>
+      </w:r>
+      <w:r>
+        <w:rPr>
+          <w:rFonts w:ascii="Times New Roman" w:hAnsi="Times New Roman" w:cs="Times New Roman"/>
+          <w:color w:val="000000" w:themeColor="text1"/>
+        </w:rPr>
+        <w:t>tests</w:t>
+      </w:r>
+      <w:r>
+        <w:rPr>
+          <w:rFonts w:ascii="Times New Roman" w:hAnsi="Times New Roman" w:cs="Times New Roman"/>
+          <w:color w:val="000000" w:themeColor="text1"/>
+        </w:rPr>
+        <w:t xml:space="preserve"> that can be used to screen blood plasma (or serum) samples,</w:t>
       </w:r>
       <w:r>
         <w:rPr>
@@ -1232,7 +1246,21 @@
           <w:rFonts w:ascii="Times New Roman" w:hAnsi="Times New Roman" w:cs="Times New Roman"/>
           <w:color w:val="000000" w:themeColor="text1"/>
         </w:rPr>
-        <w:t xml:space="preserve"> performed using a variety of proteomic techniques ranging from non-targeted MS methods to targeted enzyme-linked immunosorbent assays (ELISAs)</w:t>
+        <w:t xml:space="preserve"> performed using a variety of proteomic techniques ranging from non-targeted MS methods to targeted </w:t>
+      </w:r>
+      <w:r>
+        <w:rPr>
+          <w:rFonts w:ascii="Times New Roman" w:hAnsi="Times New Roman" w:cs="Times New Roman"/>
+          <w:color w:val="000000" w:themeColor="text1"/>
+        </w:rPr>
+        <w:t xml:space="preserve">assays such as </w:t>
+      </w:r>
+      <w:r>
+        <w:rPr>
+          <w:rFonts w:ascii="Times New Roman" w:hAnsi="Times New Roman" w:cs="Times New Roman"/>
+          <w:color w:val="000000" w:themeColor="text1"/>
+        </w:rPr>
+        <w:t>enzyme-linked immunosorbent assays (ELISAs)</w:t>
       </w:r>
       <w:r>
         <w:rPr>
@@ -1481,7 +1509,21 @@
           <w:rFonts w:ascii="Times New Roman" w:hAnsi="Times New Roman" w:cs="Times New Roman"/>
           <w:color w:val="000000" w:themeColor="text1"/>
         </w:rPr>
-        <w:t>rely on prior knowledge of the proteome of interest</w:t>
+        <w:t xml:space="preserve">rely on prior knowledge of </w:t>
+      </w:r>
+      <w:r>
+        <w:rPr>
+          <w:rFonts w:ascii="Times New Roman" w:hAnsi="Times New Roman" w:cs="Times New Roman"/>
+          <w:color w:val="000000" w:themeColor="text1"/>
+        </w:rPr>
+        <w:t xml:space="preserve">protein </w:t>
+      </w:r>
+      <w:r>
+        <w:rPr>
+          <w:rFonts w:ascii="Times New Roman" w:hAnsi="Times New Roman" w:cs="Times New Roman"/>
+          <w:color w:val="000000" w:themeColor="text1"/>
+        </w:rPr>
+        <w:t>of interest</w:t>
       </w:r>
       <w:r>
         <w:rPr>
@@ -5310,21 +5352,12 @@
         </w:rPr>
         <w:t>1</w:t>
       </w:r>
-      <w:proofErr w:type="gramStart"/>
-      <w:r>
-        <w:rPr>
-          <w:rFonts w:ascii="Times New Roman" w:hAnsi="Times New Roman" w:cs="Times New Roman"/>
-          <w:color w:val="000000" w:themeColor="text1"/>
-        </w:rPr>
-        <w:t>C,D</w:t>
-      </w:r>
-      <w:proofErr w:type="gramEnd"/>
-      <w:r>
-        <w:rPr>
-          <w:rFonts w:ascii="Times New Roman" w:hAnsi="Times New Roman" w:cs="Times New Roman"/>
-          <w:color w:val="000000" w:themeColor="text1"/>
-        </w:rPr>
-        <w:t xml:space="preserve">) </w:t>
+      <w:r>
+        <w:rPr>
+          <w:rFonts w:ascii="Times New Roman" w:hAnsi="Times New Roman" w:cs="Times New Roman"/>
+          <w:color w:val="000000" w:themeColor="text1"/>
+        </w:rPr>
+        <w:t xml:space="preserve">C,D) </w:t>
       </w:r>
       <w:r>
         <w:rPr>
@@ -5892,7 +5925,7 @@
           <w:kern w:val="24"/>
           <w14:ligatures w14:val="none"/>
         </w:rPr>
-        <w:t>Outliers are hidden</w:t>
+        <w:t>Outliers</w:t>
       </w:r>
       <w:r>
         <w:rPr>
@@ -5903,6 +5936,17 @@
           <w:kern w:val="24"/>
           <w14:ligatures w14:val="none"/>
         </w:rPr>
+        <w:t xml:space="preserve"> not shown</w:t>
+      </w:r>
+      <w:r>
+        <w:rPr>
+          <w:rFonts w:ascii="Times New Roman" w:eastAsiaTheme="minorEastAsia" w:hAnsi="Times New Roman" w:cs="Times New Roman"/>
+          <w:i/>
+          <w:iCs/>
+          <w:color w:val="000000" w:themeColor="text1"/>
+          <w:kern w:val="24"/>
+          <w14:ligatures w14:val="none"/>
+        </w:rPr>
         <w:t>.</w:t>
       </w:r>
     </w:p>
@@ -6080,7 +6124,21 @@
           <w:rFonts w:ascii="Times New Roman" w:hAnsi="Times New Roman" w:cs="Times New Roman"/>
           <w:color w:val="000000" w:themeColor="text1"/>
         </w:rPr>
-        <w:t xml:space="preserve"> human-protein-based design of SomaLogic’s aptamer panel</w:t>
+        <w:t xml:space="preserve"> human-protein-</w:t>
+      </w:r>
+      <w:r>
+        <w:rPr>
+          <w:rFonts w:ascii="Times New Roman" w:hAnsi="Times New Roman" w:cs="Times New Roman"/>
+          <w:color w:val="000000" w:themeColor="text1"/>
+        </w:rPr>
+        <w:t>targeted</w:t>
+      </w:r>
+      <w:r>
+        <w:rPr>
+          <w:rFonts w:ascii="Times New Roman" w:hAnsi="Times New Roman" w:cs="Times New Roman"/>
+          <w:color w:val="000000" w:themeColor="text1"/>
+        </w:rPr>
+        <w:t xml:space="preserve"> design of SomaLogic’s aptamer panel</w:t>
       </w:r>
       <w:r>
         <w:rPr>
@@ -6213,7 +6271,35 @@
           <w:rFonts w:ascii="Times New Roman" w:hAnsi="Times New Roman" w:cs="Times New Roman"/>
           <w:color w:val="000000" w:themeColor="text1"/>
         </w:rPr>
-        <w:t>, it was noted that the two suspected hemolysis murine samples maintained higher intensity distributions than the other murine samples in both the “Pre-Normalization” and “Normalized” data, indicative of these samples containing more high-concentration proteins. This could be a hemolysis-related effect, as higher quantities of high-</w:t>
+        <w:t xml:space="preserve">, it was noted that the two suspected hemolysis murine samples maintained higher intensity distributions than the other murine samples in both the “Pre-Normalization” and “Normalized” data, </w:t>
+      </w:r>
+      <w:r>
+        <w:rPr>
+          <w:rFonts w:ascii="Times New Roman" w:hAnsi="Times New Roman" w:cs="Times New Roman"/>
+          <w:color w:val="000000" w:themeColor="text1"/>
+        </w:rPr>
+        <w:t>suggesting</w:t>
+      </w:r>
+      <w:r>
+        <w:rPr>
+          <w:rFonts w:ascii="Times New Roman" w:hAnsi="Times New Roman" w:cs="Times New Roman"/>
+          <w:color w:val="000000" w:themeColor="text1"/>
+        </w:rPr>
+        <w:t xml:space="preserve"> these samples contain</w:t>
+      </w:r>
+      <w:r>
+        <w:rPr>
+          <w:rFonts w:ascii="Times New Roman" w:hAnsi="Times New Roman" w:cs="Times New Roman"/>
+          <w:color w:val="000000" w:themeColor="text1"/>
+        </w:rPr>
+        <w:t>ed</w:t>
+      </w:r>
+      <w:r>
+        <w:rPr>
+          <w:rFonts w:ascii="Times New Roman" w:hAnsi="Times New Roman" w:cs="Times New Roman"/>
+          <w:color w:val="000000" w:themeColor="text1"/>
+        </w:rPr>
+        <w:t xml:space="preserve"> more high-concentration proteins. This could be a hemolysis-related effect, as higher quantities of high-</w:t>
       </w:r>
       <w:r>
         <w:rPr>
@@ -6221,7 +6307,21 @@
           <w:color w:val="000000" w:themeColor="text1"/>
         </w:rPr>
         <w:lastRenderedPageBreak/>
-        <w:t>concentration blood proteins like hemoglobin and haptoglobin are often present in hemolysis-contaminated samples.</w:t>
+        <w:t xml:space="preserve">concentration blood proteins like hemoglobin and haptoglobin are </w:t>
+      </w:r>
+      <w:r>
+        <w:rPr>
+          <w:rFonts w:ascii="Times New Roman" w:hAnsi="Times New Roman" w:cs="Times New Roman"/>
+          <w:color w:val="000000" w:themeColor="text1"/>
+        </w:rPr>
+        <w:t>expected</w:t>
+      </w:r>
+      <w:r>
+        <w:rPr>
+          <w:rFonts w:ascii="Times New Roman" w:hAnsi="Times New Roman" w:cs="Times New Roman"/>
+          <w:color w:val="000000" w:themeColor="text1"/>
+        </w:rPr>
+        <w:t xml:space="preserve"> in hemolysis-contaminated samples.</w:t>
       </w:r>
     </w:p>
     <w:p>
@@ -6274,35 +6374,28 @@
           <w:rFonts w:ascii="Times New Roman" w:hAnsi="Times New Roman" w:cs="Times New Roman"/>
           <w:color w:val="000000" w:themeColor="text1"/>
         </w:rPr>
-        <w:t>, the pink/red samples do have a higher mean log2 intensity than the 55uL samples, suggesting that SomaLogic’s assay may be able to screen for hemolyzed samples in the future.</w:t>
-      </w:r>
-      <w:r>
-        <w:rPr>
-          <w:rFonts w:ascii="Times New Roman" w:hAnsi="Times New Roman" w:cs="Times New Roman"/>
-          <w:color w:val="000000" w:themeColor="text1"/>
-        </w:rPr>
-        <w:t xml:space="preserve"> I</w:t>
-      </w:r>
-      <w:r>
-        <w:rPr>
-          <w:rFonts w:ascii="Times New Roman" w:hAnsi="Times New Roman" w:cs="Times New Roman"/>
-          <w:color w:val="000000" w:themeColor="text1"/>
-        </w:rPr>
-        <w:t>t</w:t>
-      </w:r>
-      <w:r>
-        <w:rPr>
-          <w:rFonts w:ascii="Times New Roman" w:hAnsi="Times New Roman" w:cs="Times New Roman"/>
-          <w:color w:val="000000" w:themeColor="text1"/>
-        </w:rPr>
-        <w:t xml:space="preserve"> was also observed that </w:t>
-      </w:r>
-      <w:r>
-        <w:rPr>
-          <w:rFonts w:ascii="Times New Roman" w:hAnsi="Times New Roman" w:cs="Times New Roman"/>
-          <w:color w:val="000000" w:themeColor="text1"/>
-        </w:rPr>
-        <w:t xml:space="preserve">normalization removed all of these observed discrepancies in protein intensities between </w:t>
+        <w:t>, the pink/red samples do have a higher mean log2 intensity than the 55uL samples, suggesting that SomaLogic’s assay may be able to screen for hemolyzed samples.</w:t>
+      </w:r>
+      <w:r>
+        <w:rPr>
+          <w:rFonts w:ascii="Times New Roman" w:hAnsi="Times New Roman" w:cs="Times New Roman"/>
+          <w:color w:val="000000" w:themeColor="text1"/>
+        </w:rPr>
+        <w:t xml:space="preserve"> </w:t>
+      </w:r>
+      <w:r>
+        <w:rPr>
+          <w:rFonts w:ascii="Times New Roman" w:hAnsi="Times New Roman" w:cs="Times New Roman"/>
+          <w:color w:val="000000" w:themeColor="text1"/>
+        </w:rPr>
+        <w:t>N</w:t>
+      </w:r>
+      <w:r>
+        <w:rPr>
+          <w:rFonts w:ascii="Times New Roman" w:hAnsi="Times New Roman" w:cs="Times New Roman"/>
+          <w:color w:val="000000" w:themeColor="text1"/>
+        </w:rPr>
+        <w:t xml:space="preserve">ormalization removed all of these observed discrepancies in protein intensities between </w:t>
       </w:r>
       <w:r>
         <w:rPr>
@@ -6741,14 +6834,42 @@
           <w:rFonts w:ascii="Times New Roman" w:hAnsi="Times New Roman" w:cs="Times New Roman"/>
           <w:color w:val="000000" w:themeColor="text1"/>
         </w:rPr>
-        <w:t xml:space="preserve">, confirming that </w:t>
-      </w:r>
-      <w:r>
-        <w:rPr>
-          <w:rFonts w:ascii="Times New Roman" w:hAnsi="Times New Roman" w:cs="Times New Roman"/>
-          <w:color w:val="000000" w:themeColor="text1"/>
-        </w:rPr>
-        <w:t>lowering</w:t>
+        <w:t xml:space="preserve">, </w:t>
+      </w:r>
+      <w:r>
+        <w:rPr>
+          <w:rFonts w:ascii="Times New Roman" w:hAnsi="Times New Roman" w:cs="Times New Roman"/>
+          <w:color w:val="000000" w:themeColor="text1"/>
+        </w:rPr>
+        <w:t xml:space="preserve">which is somewhat odd considering the planned 1.6x </w:t>
+      </w:r>
+      <w:r>
+        <w:rPr>
+          <w:rFonts w:ascii="Times New Roman" w:hAnsi="Times New Roman" w:cs="Times New Roman"/>
+          <w:color w:val="000000" w:themeColor="text1"/>
+        </w:rPr>
+        <w:t>FC dilution</w:t>
+      </w:r>
+      <w:r>
+        <w:rPr>
+          <w:rFonts w:ascii="Times New Roman" w:hAnsi="Times New Roman" w:cs="Times New Roman"/>
+          <w:color w:val="000000" w:themeColor="text1"/>
+        </w:rPr>
+        <w:t>.</w:t>
+      </w:r>
+      <w:r>
+        <w:rPr>
+          <w:rFonts w:ascii="Times New Roman" w:hAnsi="Times New Roman" w:cs="Times New Roman"/>
+          <w:color w:val="000000" w:themeColor="text1"/>
+        </w:rPr>
+        <w:t xml:space="preserve"> L</w:t>
+      </w:r>
+      <w:r>
+        <w:rPr>
+          <w:rFonts w:ascii="Times New Roman" w:hAnsi="Times New Roman" w:cs="Times New Roman"/>
+          <w:color w:val="000000" w:themeColor="text1"/>
+        </w:rPr>
+        <w:t>owering</w:t>
       </w:r>
       <w:r>
         <w:rPr>
@@ -6804,14 +6925,14 @@
           <w:rFonts w:ascii="Times New Roman" w:hAnsi="Times New Roman" w:cs="Times New Roman"/>
           <w:color w:val="000000" w:themeColor="text1"/>
         </w:rPr>
-        <w:t xml:space="preserve">. </w:t>
-      </w:r>
-      <w:r>
-        <w:rPr>
-          <w:rFonts w:ascii="Times New Roman" w:hAnsi="Times New Roman" w:cs="Times New Roman"/>
-          <w:color w:val="000000" w:themeColor="text1"/>
-        </w:rPr>
-        <w:t xml:space="preserve">However, the diluted replicates had 50-100 fewer proteins </w:t>
+        <w:t>; h</w:t>
+      </w:r>
+      <w:r>
+        <w:rPr>
+          <w:rFonts w:ascii="Times New Roman" w:hAnsi="Times New Roman" w:cs="Times New Roman"/>
+          <w:color w:val="000000" w:themeColor="text1"/>
+        </w:rPr>
+        <w:t xml:space="preserve">owever, the diluted replicates had 50-100 fewer proteins </w:t>
       </w:r>
       <w:r>
         <w:rPr>
@@ -6874,21 +6995,21 @@
           <w:rFonts w:ascii="Times New Roman" w:hAnsi="Times New Roman" w:cs="Times New Roman"/>
           <w:color w:val="000000" w:themeColor="text1"/>
         </w:rPr>
-        <w:t xml:space="preserve"> To further investigate the</w:t>
-      </w:r>
-      <w:r>
-        <w:rPr>
-          <w:rFonts w:ascii="Times New Roman" w:hAnsi="Times New Roman" w:cs="Times New Roman"/>
-          <w:color w:val="000000" w:themeColor="text1"/>
-        </w:rPr>
-        <w:t>se</w:t>
-      </w:r>
-      <w:r>
-        <w:rPr>
-          <w:rFonts w:ascii="Times New Roman" w:hAnsi="Times New Roman" w:cs="Times New Roman"/>
-          <w:color w:val="000000" w:themeColor="text1"/>
-        </w:rPr>
-        <w:t xml:space="preserve"> diluted samples, </w:t>
+        <w:t xml:space="preserve"> To further investigate </w:t>
+      </w:r>
+      <w:r>
+        <w:rPr>
+          <w:rFonts w:ascii="Times New Roman" w:hAnsi="Times New Roman" w:cs="Times New Roman"/>
+          <w:color w:val="000000" w:themeColor="text1"/>
+        </w:rPr>
+        <w:t>quantitation</w:t>
+      </w:r>
+      <w:r>
+        <w:rPr>
+          <w:rFonts w:ascii="Times New Roman" w:hAnsi="Times New Roman" w:cs="Times New Roman"/>
+          <w:color w:val="000000" w:themeColor="text1"/>
+        </w:rPr>
+        <w:t xml:space="preserve">, </w:t>
       </w:r>
       <w:r>
         <w:rPr>
@@ -7007,7 +7128,35 @@
           <w:rFonts w:ascii="Times New Roman" w:hAnsi="Times New Roman" w:cs="Times New Roman"/>
           <w:color w:val="000000" w:themeColor="text1"/>
         </w:rPr>
-        <w:t xml:space="preserve">was close to the expected 0 (1:1 protein intensities), and the </w:t>
+        <w:t xml:space="preserve">was close to </w:t>
+      </w:r>
+      <w:r>
+        <w:rPr>
+          <w:rFonts w:ascii="Times New Roman" w:hAnsi="Times New Roman" w:cs="Times New Roman"/>
+          <w:color w:val="000000" w:themeColor="text1"/>
+        </w:rPr>
+        <w:t>log2 FC</w:t>
+      </w:r>
+      <w:r>
+        <w:rPr>
+          <w:rFonts w:ascii="Times New Roman" w:hAnsi="Times New Roman" w:cs="Times New Roman"/>
+          <w:color w:val="000000" w:themeColor="text1"/>
+        </w:rPr>
+        <w:t xml:space="preserve"> 0 (1:1 protein intensities),</w:t>
+      </w:r>
+      <w:r>
+        <w:rPr>
+          <w:rFonts w:ascii="Times New Roman" w:hAnsi="Times New Roman" w:cs="Times New Roman"/>
+          <w:color w:val="000000" w:themeColor="text1"/>
+        </w:rPr>
+        <w:t xml:space="preserve"> suggesting no abundance difference when using lower volumes in the assay,</w:t>
+      </w:r>
+      <w:r>
+        <w:rPr>
+          <w:rFonts w:ascii="Times New Roman" w:hAnsi="Times New Roman" w:cs="Times New Roman"/>
+          <w:color w:val="000000" w:themeColor="text1"/>
+        </w:rPr>
+        <w:t xml:space="preserve"> and the </w:t>
       </w:r>
       <w:r>
         <w:rPr>
@@ -7441,7 +7590,42 @@
           <w:rFonts w:ascii="Times New Roman" w:hAnsi="Times New Roman" w:cs="Times New Roman"/>
           <w:color w:val="000000" w:themeColor="text1"/>
         </w:rPr>
-        <w:t xml:space="preserve"> SomaLogic data, in contrast to the previous Proteograph MS </w:t>
+        <w:t xml:space="preserve"> SomaLogic data</w:t>
+      </w:r>
+      <w:r>
+        <w:rPr>
+          <w:rFonts w:ascii="Times New Roman" w:hAnsi="Times New Roman" w:cs="Times New Roman"/>
+          <w:color w:val="000000" w:themeColor="text1"/>
+        </w:rPr>
+        <w:t xml:space="preserve"> </w:t>
+      </w:r>
+      <w:r>
+        <w:rPr>
+          <w:rFonts w:ascii="Times New Roman" w:hAnsi="Times New Roman" w:cs="Times New Roman"/>
+          <w:color w:val="000000" w:themeColor="text1"/>
+        </w:rPr>
+        <w:t xml:space="preserve">(Figure </w:t>
+      </w:r>
+      <w:r>
+        <w:rPr>
+          <w:rFonts w:ascii="Times New Roman" w:hAnsi="Times New Roman" w:cs="Times New Roman"/>
+          <w:color w:val="000000" w:themeColor="text1"/>
+        </w:rPr>
+        <w:t>2C</w:t>
+      </w:r>
+      <w:r>
+        <w:rPr>
+          <w:rFonts w:ascii="Times New Roman" w:hAnsi="Times New Roman" w:cs="Times New Roman"/>
+          <w:color w:val="000000" w:themeColor="text1"/>
+        </w:rPr>
+        <w:t>)</w:t>
+      </w:r>
+      <w:r>
+        <w:rPr>
+          <w:rFonts w:ascii="Times New Roman" w:hAnsi="Times New Roman" w:cs="Times New Roman"/>
+          <w:color w:val="000000" w:themeColor="text1"/>
+        </w:rPr>
+        <w:t xml:space="preserve">, in contrast to the previous Proteograph MS </w:t>
       </w:r>
       <w:r>
         <w:rPr>
@@ -7462,28 +7646,14 @@
           <w:rFonts w:ascii="Times New Roman" w:hAnsi="Times New Roman" w:cs="Times New Roman"/>
           <w:color w:val="000000" w:themeColor="text1"/>
         </w:rPr>
-        <w:t xml:space="preserve">proteins </w:t>
-      </w:r>
-      <w:r>
-        <w:rPr>
-          <w:rFonts w:ascii="Times New Roman" w:hAnsi="Times New Roman" w:cs="Times New Roman"/>
-          <w:color w:val="000000" w:themeColor="text1"/>
-        </w:rPr>
-        <w:t xml:space="preserve">(Figure </w:t>
-      </w:r>
-      <w:r>
-        <w:rPr>
-          <w:rFonts w:ascii="Times New Roman" w:hAnsi="Times New Roman" w:cs="Times New Roman"/>
-          <w:color w:val="000000" w:themeColor="text1"/>
-        </w:rPr>
-        <w:t>2C</w:t>
-      </w:r>
-      <w:r>
-        <w:rPr>
-          <w:rFonts w:ascii="Times New Roman" w:hAnsi="Times New Roman" w:cs="Times New Roman"/>
-          <w:color w:val="000000" w:themeColor="text1"/>
-        </w:rPr>
-        <w:t>).</w:t>
+        <w:t>proteins</w:t>
+      </w:r>
+      <w:r>
+        <w:rPr>
+          <w:rFonts w:ascii="Times New Roman" w:hAnsi="Times New Roman" w:cs="Times New Roman"/>
+          <w:color w:val="000000" w:themeColor="text1"/>
+        </w:rPr>
+        <w:t>.</w:t>
       </w:r>
       <w:r>
         <w:rPr>
@@ -7953,6 +8123,13 @@
           <w:rFonts w:ascii="Times New Roman" w:hAnsi="Times New Roman" w:cs="Times New Roman"/>
           <w:color w:val="000000" w:themeColor="text1"/>
         </w:rPr>
+        <w:t xml:space="preserve">These paired human-mouse orthologue conversions for each dataset were used rather than converting to the same shared species in order to account for multiple protein IDs corresponding to the same gene during the orthologue pivot. </w:t>
+      </w:r>
+      <w:r>
+        <w:rPr>
+          <w:rFonts w:ascii="Times New Roman" w:hAnsi="Times New Roman" w:cs="Times New Roman"/>
+          <w:color w:val="000000" w:themeColor="text1"/>
+        </w:rPr>
         <w:t xml:space="preserve">Out of 2571 murine protein IDs </w:t>
       </w:r>
       <w:r>
@@ -8681,7 +8858,7 @@
           <w:rFonts w:ascii="Times New Roman" w:hAnsi="Times New Roman" w:cs="Times New Roman"/>
           <w:color w:val="000000" w:themeColor="text1"/>
         </w:rPr>
-        <w:t>B)</w:t>
+        <w:t>)</w:t>
       </w:r>
       <w:r>
         <w:rPr>
@@ -8703,6 +8880,27 @@
           <w:color w:val="000000" w:themeColor="text1"/>
         </w:rPr>
         <w:t>) and the human overlap proteins (r = 0.23).</w:t>
+      </w:r>
+      <w:r>
+        <w:rPr>
+          <w:rFonts w:ascii="Times New Roman" w:hAnsi="Times New Roman" w:cs="Times New Roman"/>
+          <w:color w:val="000000" w:themeColor="text1"/>
+        </w:rPr>
+        <w:t xml:space="preserve"> Given that the murine study used models with engineered genetic differences well studie</w:t>
+      </w:r>
+      <w:r>
+        <w:rPr>
+          <w:rFonts w:ascii="Times New Roman" w:hAnsi="Times New Roman" w:cs="Times New Roman"/>
+          <w:color w:val="000000" w:themeColor="text1"/>
+        </w:rPr>
+        <w:t>d</w:t>
+      </w:r>
+      <w:r>
+        <w:rPr>
+          <w:rFonts w:ascii="Times New Roman" w:hAnsi="Times New Roman" w:cs="Times New Roman"/>
+          <w:color w:val="000000" w:themeColor="text1"/>
+        </w:rPr>
+        <w:t xml:space="preserve"> in pancreatic cancer, it is surprising that SomaScan revealed no statistically significant, differential protein expression between cancer and control for any group.</w:t>
       </w:r>
     </w:p>
     <w:p>
@@ -8720,9 +8918,9 @@
         </w:rPr>
         <w:lastRenderedPageBreak/>
         <w:drawing>
-          <wp:inline distT="0" distB="0" distL="0" distR="0" wp14:anchorId="57E57EF4" wp14:editId="4B950CE1">
-            <wp:extent cx="6638547" cy="2431829"/>
-            <wp:effectExtent l="0" t="0" r="3810" b="0"/>
+          <wp:inline distT="0" distB="0" distL="0" distR="0" wp14:anchorId="57E57EF4" wp14:editId="2EFFD84C">
+            <wp:extent cx="6719777" cy="2395893"/>
+            <wp:effectExtent l="0" t="0" r="0" b="4445"/>
             <wp:docPr id="122486945" name="Picture 3"/>
             <wp:cNvGraphicFramePr>
               <a:graphicFrameLocks xmlns:a="http://schemas.openxmlformats.org/drawingml/2006/main" noChangeAspect="1"/>
@@ -8749,7 +8947,7 @@
                   <pic:spPr>
                     <a:xfrm>
                       <a:off x="0" y="0"/>
-                      <a:ext cx="6638547" cy="2431829"/>
+                      <a:ext cx="6722620" cy="2396907"/>
                     </a:xfrm>
                     <a:prstGeom prst="rect">
                       <a:avLst/>
@@ -8811,9 +9009,8 @@
           <w:iCs/>
           <w:color w:val="000000" w:themeColor="text1"/>
         </w:rPr>
-        <w:t xml:space="preserve"> Survey of protein ID overlap between Seer and SomaLogic methods. A) Scatter plots of log2 FCs for 710 overlap murine proteins and 282 overlap human proteins showing FC magnitudes per platform. Cross-platform protein IDs used on the x-axis are unique combinations of a SomaLogic aptamer and a Seer </w:t>
-      </w:r>
-      <w:proofErr w:type="spellStart"/>
+        <w:t xml:space="preserve"> </w:t>
+      </w:r>
       <w:r>
         <w:rPr>
           <w:rFonts w:ascii="Times New Roman" w:hAnsi="Times New Roman" w:cs="Times New Roman"/>
@@ -8821,9 +9018,8 @@
           <w:iCs/>
           <w:color w:val="000000" w:themeColor="text1"/>
         </w:rPr>
-        <w:t>NP+Protein</w:t>
-      </w:r>
-      <w:proofErr w:type="spellEnd"/>
+        <w:t>Scatter plots</w:t>
+      </w:r>
       <w:r>
         <w:rPr>
           <w:rFonts w:ascii="Times New Roman" w:hAnsi="Times New Roman" w:cs="Times New Roman"/>
@@ -8831,7 +9027,250 @@
           <w:iCs/>
           <w:color w:val="000000" w:themeColor="text1"/>
         </w:rPr>
-        <w:t xml:space="preserve"> “feature” for a given gene name in the overlap. B) Scatter plots comparing SomaLogic and Seer FCs per overlap protein to assess method correlation (murine Pearson’s r = 0.15, human r = 0.23).</w:t>
+        <w:t xml:space="preserve"> compa</w:t>
+      </w:r>
+      <w:r>
+        <w:rPr>
+          <w:rFonts w:ascii="Times New Roman" w:hAnsi="Times New Roman" w:cs="Times New Roman"/>
+          <w:i/>
+          <w:iCs/>
+          <w:color w:val="000000" w:themeColor="text1"/>
+        </w:rPr>
+        <w:t>r</w:t>
+      </w:r>
+      <w:r>
+        <w:rPr>
+          <w:rFonts w:ascii="Times New Roman" w:hAnsi="Times New Roman" w:cs="Times New Roman"/>
+          <w:i/>
+          <w:iCs/>
+          <w:color w:val="000000" w:themeColor="text1"/>
+        </w:rPr>
+        <w:t>ing</w:t>
+      </w:r>
+      <w:r>
+        <w:rPr>
+          <w:rFonts w:ascii="Times New Roman" w:hAnsi="Times New Roman" w:cs="Times New Roman"/>
+          <w:i/>
+          <w:iCs/>
+          <w:color w:val="000000" w:themeColor="text1"/>
+        </w:rPr>
+        <w:t xml:space="preserve"> SomaLogic and Seer </w:t>
+      </w:r>
+      <w:r>
+        <w:rPr>
+          <w:rFonts w:ascii="Times New Roman" w:hAnsi="Times New Roman" w:cs="Times New Roman"/>
+          <w:i/>
+          <w:iCs/>
+          <w:color w:val="000000" w:themeColor="text1"/>
+        </w:rPr>
+        <w:t xml:space="preserve">log2 </w:t>
+      </w:r>
+      <w:r>
+        <w:rPr>
+          <w:rFonts w:ascii="Times New Roman" w:hAnsi="Times New Roman" w:cs="Times New Roman"/>
+          <w:i/>
+          <w:iCs/>
+          <w:color w:val="000000" w:themeColor="text1"/>
+        </w:rPr>
+        <w:t>FCs per overlap protein</w:t>
+      </w:r>
+      <w:r>
+        <w:rPr>
+          <w:rFonts w:ascii="Times New Roman" w:hAnsi="Times New Roman" w:cs="Times New Roman"/>
+          <w:i/>
+          <w:iCs/>
+          <w:color w:val="000000" w:themeColor="text1"/>
+        </w:rPr>
+        <w:t xml:space="preserve">, identified by </w:t>
+      </w:r>
+      <w:r>
+        <w:rPr>
+          <w:rFonts w:ascii="Times New Roman" w:hAnsi="Times New Roman" w:cs="Times New Roman"/>
+          <w:i/>
+          <w:iCs/>
+          <w:color w:val="000000" w:themeColor="text1"/>
+        </w:rPr>
+        <w:t>unique combinations of a SomaLogic aptamer and a Seer NP+</w:t>
+      </w:r>
+      <w:r>
+        <w:rPr>
+          <w:rFonts w:ascii="Times New Roman" w:hAnsi="Times New Roman" w:cs="Times New Roman"/>
+          <w:i/>
+          <w:iCs/>
+          <w:color w:val="000000" w:themeColor="text1"/>
+        </w:rPr>
+        <w:t>UniProtID</w:t>
+      </w:r>
+      <w:r>
+        <w:rPr>
+          <w:rFonts w:ascii="Times New Roman" w:hAnsi="Times New Roman" w:cs="Times New Roman"/>
+          <w:i/>
+          <w:iCs/>
+          <w:color w:val="000000" w:themeColor="text1"/>
+        </w:rPr>
+        <w:t xml:space="preserve"> “feature”</w:t>
+      </w:r>
+      <w:r>
+        <w:rPr>
+          <w:rFonts w:ascii="Times New Roman" w:hAnsi="Times New Roman" w:cs="Times New Roman"/>
+          <w:i/>
+          <w:iCs/>
+          <w:color w:val="000000" w:themeColor="text1"/>
+        </w:rPr>
+        <w:t xml:space="preserve"> </w:t>
+      </w:r>
+      <w:r>
+        <w:rPr>
+          <w:rFonts w:ascii="Times New Roman" w:hAnsi="Times New Roman" w:cs="Times New Roman"/>
+          <w:i/>
+          <w:iCs/>
+          <w:color w:val="000000" w:themeColor="text1"/>
+        </w:rPr>
+        <w:t>to assess method correlation</w:t>
+      </w:r>
+      <w:r>
+        <w:rPr>
+          <w:rFonts w:ascii="Times New Roman" w:hAnsi="Times New Roman" w:cs="Times New Roman"/>
+          <w:i/>
+          <w:iCs/>
+          <w:color w:val="000000" w:themeColor="text1"/>
+        </w:rPr>
+        <w:t>. A) M</w:t>
+      </w:r>
+      <w:r>
+        <w:rPr>
+          <w:rFonts w:ascii="Times New Roman" w:hAnsi="Times New Roman" w:cs="Times New Roman"/>
+          <w:i/>
+          <w:iCs/>
+          <w:color w:val="000000" w:themeColor="text1"/>
+        </w:rPr>
+        <w:t xml:space="preserve">urine </w:t>
+      </w:r>
+      <w:r>
+        <w:rPr>
+          <w:rFonts w:ascii="Times New Roman" w:hAnsi="Times New Roman" w:cs="Times New Roman"/>
+          <w:i/>
+          <w:iCs/>
+          <w:color w:val="000000" w:themeColor="text1"/>
+        </w:rPr>
+        <w:t>KMC-PDAC v. KMC</w:t>
+      </w:r>
+      <w:r>
+        <w:rPr>
+          <w:rFonts w:ascii="Times New Roman" w:hAnsi="Times New Roman" w:cs="Times New Roman"/>
+          <w:i/>
+          <w:iCs/>
+          <w:color w:val="000000" w:themeColor="text1"/>
+        </w:rPr>
+        <w:t xml:space="preserve"> </w:t>
+      </w:r>
+      <w:r>
+        <w:rPr>
+          <w:rFonts w:ascii="Times New Roman" w:hAnsi="Times New Roman" w:cs="Times New Roman"/>
+          <w:i/>
+          <w:iCs/>
+          <w:color w:val="000000" w:themeColor="text1"/>
+        </w:rPr>
+        <w:t xml:space="preserve">Control overlap of 710 proteins, </w:t>
+      </w:r>
+      <w:r>
+        <w:rPr>
+          <w:rFonts w:ascii="Times New Roman" w:hAnsi="Times New Roman" w:cs="Times New Roman"/>
+          <w:i/>
+          <w:iCs/>
+          <w:color w:val="000000" w:themeColor="text1"/>
+        </w:rPr>
+        <w:t xml:space="preserve">Pearson’s </w:t>
+      </w:r>
+      <w:r>
+        <w:rPr>
+          <w:rFonts w:ascii="Times New Roman" w:hAnsi="Times New Roman" w:cs="Times New Roman"/>
+          <w:i/>
+          <w:iCs/>
+          <w:color w:val="000000" w:themeColor="text1"/>
+        </w:rPr>
+        <w:t xml:space="preserve">correlation coefficient </w:t>
+      </w:r>
+      <w:r>
+        <w:rPr>
+          <w:rFonts w:ascii="Times New Roman" w:hAnsi="Times New Roman" w:cs="Times New Roman"/>
+          <w:i/>
+          <w:iCs/>
+          <w:color w:val="000000" w:themeColor="text1"/>
+        </w:rPr>
+        <w:t>r = 0.15</w:t>
+      </w:r>
+      <w:r>
+        <w:rPr>
+          <w:rFonts w:ascii="Times New Roman" w:hAnsi="Times New Roman" w:cs="Times New Roman"/>
+          <w:i/>
+          <w:iCs/>
+          <w:color w:val="000000" w:themeColor="text1"/>
+        </w:rPr>
+        <w:t>. B) H</w:t>
+      </w:r>
+      <w:r>
+        <w:rPr>
+          <w:rFonts w:ascii="Times New Roman" w:hAnsi="Times New Roman" w:cs="Times New Roman"/>
+          <w:i/>
+          <w:iCs/>
+          <w:color w:val="000000" w:themeColor="text1"/>
+        </w:rPr>
+        <w:t>uman</w:t>
+      </w:r>
+      <w:r>
+        <w:rPr>
+          <w:rFonts w:ascii="Times New Roman" w:hAnsi="Times New Roman" w:cs="Times New Roman"/>
+          <w:i/>
+          <w:iCs/>
+          <w:color w:val="000000" w:themeColor="text1"/>
+        </w:rPr>
+        <w:t xml:space="preserve"> Case v. Control overlap</w:t>
+      </w:r>
+      <w:r>
+        <w:rPr>
+          <w:rFonts w:ascii="Times New Roman" w:hAnsi="Times New Roman" w:cs="Times New Roman"/>
+          <w:i/>
+          <w:iCs/>
+          <w:color w:val="000000" w:themeColor="text1"/>
+        </w:rPr>
+        <w:t xml:space="preserve"> </w:t>
+      </w:r>
+      <w:r>
+        <w:rPr>
+          <w:rFonts w:ascii="Times New Roman" w:hAnsi="Times New Roman" w:cs="Times New Roman"/>
+          <w:i/>
+          <w:iCs/>
+          <w:color w:val="000000" w:themeColor="text1"/>
+        </w:rPr>
+        <w:t>of 282</w:t>
+      </w:r>
+      <w:r>
+        <w:rPr>
+          <w:rFonts w:ascii="Times New Roman" w:hAnsi="Times New Roman" w:cs="Times New Roman"/>
+          <w:i/>
+          <w:iCs/>
+          <w:color w:val="000000" w:themeColor="text1"/>
+        </w:rPr>
+        <w:t xml:space="preserve"> </w:t>
+      </w:r>
+      <w:r>
+        <w:rPr>
+          <w:rFonts w:ascii="Times New Roman" w:hAnsi="Times New Roman" w:cs="Times New Roman"/>
+          <w:i/>
+          <w:iCs/>
+          <w:color w:val="000000" w:themeColor="text1"/>
+        </w:rPr>
+        <w:t>proteins,</w:t>
+      </w:r>
+      <w:r>
+        <w:rPr>
+          <w:rFonts w:ascii="Times New Roman" w:hAnsi="Times New Roman" w:cs="Times New Roman"/>
+          <w:i/>
+          <w:iCs/>
+          <w:color w:val="000000" w:themeColor="text1"/>
+        </w:rPr>
+        <w:t xml:space="preserve"> r = 0.23).</w:t>
       </w:r>
     </w:p>
     <w:p>
@@ -9881,7 +10320,49 @@
           <w:rFonts w:ascii="Times New Roman" w:hAnsi="Times New Roman" w:cs="Times New Roman"/>
           <w:color w:val="000000" w:themeColor="text1"/>
         </w:rPr>
-        <w:t xml:space="preserve">Given these results, </w:t>
+        <w:t xml:space="preserve">Given </w:t>
+      </w:r>
+      <w:r>
+        <w:rPr>
+          <w:rFonts w:ascii="Times New Roman" w:hAnsi="Times New Roman" w:cs="Times New Roman"/>
+          <w:color w:val="000000" w:themeColor="text1"/>
+        </w:rPr>
+        <w:t>the nature of the murine model experimental design that use</w:t>
+      </w:r>
+      <w:r>
+        <w:rPr>
+          <w:rFonts w:ascii="Times New Roman" w:hAnsi="Times New Roman" w:cs="Times New Roman"/>
+          <w:color w:val="000000" w:themeColor="text1"/>
+        </w:rPr>
+        <w:t>s</w:t>
+      </w:r>
+      <w:r>
+        <w:rPr>
+          <w:rFonts w:ascii="Times New Roman" w:hAnsi="Times New Roman" w:cs="Times New Roman"/>
+          <w:color w:val="000000" w:themeColor="text1"/>
+        </w:rPr>
+        <w:t xml:space="preserve"> engineered genetic differences for expected extreme cancer phenotypic </w:t>
+      </w:r>
+      <w:r>
+        <w:rPr>
+          <w:rFonts w:ascii="Times New Roman" w:hAnsi="Times New Roman" w:cs="Times New Roman"/>
+          <w:color w:val="000000" w:themeColor="text1"/>
+        </w:rPr>
+        <w:t>responses</w:t>
+      </w:r>
+      <w:r>
+        <w:rPr>
+          <w:rFonts w:ascii="Times New Roman" w:hAnsi="Times New Roman" w:cs="Times New Roman"/>
+          <w:color w:val="000000" w:themeColor="text1"/>
+        </w:rPr>
+        <w:t xml:space="preserve"> and the results described here</w:t>
+      </w:r>
+      <w:r>
+        <w:rPr>
+          <w:rFonts w:ascii="Times New Roman" w:hAnsi="Times New Roman" w:cs="Times New Roman"/>
+          <w:color w:val="000000" w:themeColor="text1"/>
+        </w:rPr>
+        <w:t xml:space="preserve">, </w:t>
       </w:r>
       <w:r>
         <w:rPr>
@@ -9937,49 +10418,42 @@
           <w:rFonts w:ascii="Times New Roman" w:hAnsi="Times New Roman" w:cs="Times New Roman"/>
           <w:color w:val="000000" w:themeColor="text1"/>
         </w:rPr>
-        <w:t>a suitable complementary method to Seer Proteograph MS</w:t>
-      </w:r>
-      <w:r>
-        <w:rPr>
-          <w:rFonts w:ascii="Times New Roman" w:hAnsi="Times New Roman" w:cs="Times New Roman"/>
-          <w:color w:val="000000" w:themeColor="text1"/>
-        </w:rPr>
-        <w:t xml:space="preserve">, and </w:t>
-      </w:r>
-      <w:r>
-        <w:rPr>
-          <w:rFonts w:ascii="Times New Roman" w:hAnsi="Times New Roman" w:cs="Times New Roman"/>
-          <w:color w:val="000000" w:themeColor="text1"/>
-        </w:rPr>
-        <w:t>is not recommended to</w:t>
-      </w:r>
-      <w:r>
-        <w:rPr>
-          <w:rFonts w:ascii="Times New Roman" w:hAnsi="Times New Roman" w:cs="Times New Roman"/>
-          <w:color w:val="000000" w:themeColor="text1"/>
-        </w:rPr>
-        <w:t xml:space="preserve"> validate</w:t>
-      </w:r>
-      <w:r>
-        <w:rPr>
-          <w:rFonts w:ascii="Times New Roman" w:hAnsi="Times New Roman" w:cs="Times New Roman"/>
-          <w:color w:val="000000" w:themeColor="text1"/>
-        </w:rPr>
-        <w:t xml:space="preserve"> potential c</w:t>
-      </w:r>
-      <w:r>
-        <w:rPr>
-          <w:rFonts w:ascii="Times New Roman" w:hAnsi="Times New Roman" w:cs="Times New Roman"/>
-          <w:color w:val="000000" w:themeColor="text1"/>
-        </w:rPr>
-        <w:t>l</w:t>
-      </w:r>
-      <w:r>
-        <w:rPr>
-          <w:rFonts w:ascii="Times New Roman" w:hAnsi="Times New Roman" w:cs="Times New Roman"/>
-          <w:color w:val="000000" w:themeColor="text1"/>
-        </w:rPr>
-        <w:t xml:space="preserve">inical biomarkers discovered with Seer Proteograph MS. </w:t>
+        <w:t xml:space="preserve">a suitable </w:t>
+      </w:r>
+      <w:r>
+        <w:rPr>
+          <w:rFonts w:ascii="Times New Roman" w:hAnsi="Times New Roman" w:cs="Times New Roman"/>
+          <w:color w:val="000000" w:themeColor="text1"/>
+        </w:rPr>
+        <w:t xml:space="preserve">validation or </w:t>
+      </w:r>
+      <w:r>
+        <w:rPr>
+          <w:rFonts w:ascii="Times New Roman" w:hAnsi="Times New Roman" w:cs="Times New Roman"/>
+          <w:color w:val="000000" w:themeColor="text1"/>
+        </w:rPr>
+        <w:t xml:space="preserve">complementary method </w:t>
+      </w:r>
+      <w:r>
+        <w:rPr>
+          <w:rFonts w:ascii="Times New Roman" w:hAnsi="Times New Roman" w:cs="Times New Roman"/>
+          <w:color w:val="000000" w:themeColor="text1"/>
+        </w:rPr>
+        <w:t>for</w:t>
+      </w:r>
+      <w:r>
+        <w:rPr>
+          <w:rFonts w:ascii="Times New Roman" w:hAnsi="Times New Roman" w:cs="Times New Roman"/>
+          <w:color w:val="000000" w:themeColor="text1"/>
+        </w:rPr>
+        <w:t xml:space="preserve"> Seer Proteograph MS</w:t>
+      </w:r>
+      <w:r>
+        <w:rPr>
+          <w:rFonts w:ascii="Times New Roman" w:hAnsi="Times New Roman" w:cs="Times New Roman"/>
+          <w:color w:val="000000" w:themeColor="text1"/>
+        </w:rPr>
+        <w:t>.</w:t>
       </w:r>
       <w:r>
         <w:rPr>
@@ -9988,6 +10462,23 @@
         </w:rPr>
         <w:t xml:space="preserve"> </w:t>
       </w:r>
+      <w:r>
+        <w:rPr>
+          <w:rFonts w:ascii="Times New Roman" w:hAnsi="Times New Roman" w:cs="Times New Roman"/>
+          <w:color w:val="000000" w:themeColor="text1"/>
+        </w:rPr>
+        <w:t xml:space="preserve"> </w:t>
+      </w:r>
+    </w:p>
+    <w:p>
+      <w:pPr>
+        <w:rPr>
+          <w:rFonts w:ascii="Times New Roman" w:hAnsi="Times New Roman" w:cs="Times New Roman"/>
+          <w:b/>
+          <w:bCs/>
+          <w:color w:val="000000" w:themeColor="text1"/>
+        </w:rPr>
+      </w:pPr>
     </w:p>
     <w:p>
       <w:pPr>
@@ -10298,47 +10789,7 @@
           <w:kern w:val="0"/>
           <w14:ligatures w14:val="none"/>
         </w:rPr>
-        <w:t xml:space="preserve">. P. E. Geyer, L. M. </w:t>
-      </w:r>
-      <w:proofErr w:type="spellStart"/>
-      <w:r>
-        <w:rPr>
-          <w:rFonts w:ascii="Times New Roman" w:eastAsia="Times New Roman" w:hAnsi="Times New Roman" w:cs="Times New Roman"/>
-          <w:color w:val="000000" w:themeColor="text1"/>
-          <w:kern w:val="0"/>
-          <w14:ligatures w14:val="none"/>
-        </w:rPr>
-        <w:t>Holdt</w:t>
-      </w:r>
-      <w:proofErr w:type="spellEnd"/>
-      <w:r>
-        <w:rPr>
-          <w:rFonts w:ascii="Times New Roman" w:eastAsia="Times New Roman" w:hAnsi="Times New Roman" w:cs="Times New Roman"/>
-          <w:color w:val="000000" w:themeColor="text1"/>
-          <w:kern w:val="0"/>
-          <w14:ligatures w14:val="none"/>
-        </w:rPr>
-        <w:t xml:space="preserve">, D. </w:t>
-      </w:r>
-      <w:proofErr w:type="spellStart"/>
-      <w:r>
-        <w:rPr>
-          <w:rFonts w:ascii="Times New Roman" w:eastAsia="Times New Roman" w:hAnsi="Times New Roman" w:cs="Times New Roman"/>
-          <w:color w:val="000000" w:themeColor="text1"/>
-          <w:kern w:val="0"/>
-          <w14:ligatures w14:val="none"/>
-        </w:rPr>
-        <w:t>Teupser</w:t>
-      </w:r>
-      <w:proofErr w:type="spellEnd"/>
-      <w:r>
-        <w:rPr>
-          <w:rFonts w:ascii="Times New Roman" w:eastAsia="Times New Roman" w:hAnsi="Times New Roman" w:cs="Times New Roman"/>
-          <w:color w:val="000000" w:themeColor="text1"/>
-          <w:kern w:val="0"/>
-          <w14:ligatures w14:val="none"/>
-        </w:rPr>
-        <w:t xml:space="preserve">, M. Mann, Revisiting biomarker discovery by plasma proteomics. </w:t>
+        <w:t xml:space="preserve">. P. E. Geyer, L. M. Holdt, D. Teupser, M. Mann, Revisiting biomarker discovery by plasma proteomics. </w:t>
       </w:r>
       <w:r>
         <w:rPr>
@@ -10407,247 +10858,7 @@
           <w:kern w:val="0"/>
           <w14:ligatures w14:val="none"/>
         </w:rPr>
-        <w:t xml:space="preserve">3. A. Sinha, V. Huang, J. Livingstone, J. Wang, N. S. Fox, N. </w:t>
-      </w:r>
-      <w:proofErr w:type="spellStart"/>
-      <w:r>
-        <w:rPr>
-          <w:rFonts w:ascii="Times New Roman" w:eastAsia="Times New Roman" w:hAnsi="Times New Roman" w:cs="Times New Roman"/>
-          <w:color w:val="000000" w:themeColor="text1"/>
-          <w:kern w:val="0"/>
-          <w14:ligatures w14:val="none"/>
-        </w:rPr>
-        <w:t>Kurganovs</w:t>
-      </w:r>
-      <w:proofErr w:type="spellEnd"/>
-      <w:r>
-        <w:rPr>
-          <w:rFonts w:ascii="Times New Roman" w:eastAsia="Times New Roman" w:hAnsi="Times New Roman" w:cs="Times New Roman"/>
-          <w:color w:val="000000" w:themeColor="text1"/>
-          <w:kern w:val="0"/>
-          <w14:ligatures w14:val="none"/>
-        </w:rPr>
-        <w:t xml:space="preserve">, V. </w:t>
-      </w:r>
-      <w:proofErr w:type="spellStart"/>
-      <w:r>
-        <w:rPr>
-          <w:rFonts w:ascii="Times New Roman" w:eastAsia="Times New Roman" w:hAnsi="Times New Roman" w:cs="Times New Roman"/>
-          <w:color w:val="000000" w:themeColor="text1"/>
-          <w:kern w:val="0"/>
-          <w14:ligatures w14:val="none"/>
-        </w:rPr>
-        <w:t>Ignatchenko</w:t>
-      </w:r>
-      <w:proofErr w:type="spellEnd"/>
-      <w:r>
-        <w:rPr>
-          <w:rFonts w:ascii="Times New Roman" w:eastAsia="Times New Roman" w:hAnsi="Times New Roman" w:cs="Times New Roman"/>
-          <w:color w:val="000000" w:themeColor="text1"/>
-          <w:kern w:val="0"/>
-          <w14:ligatures w14:val="none"/>
-        </w:rPr>
-        <w:t xml:space="preserve">, K. Fritsch, N. </w:t>
-      </w:r>
-      <w:proofErr w:type="spellStart"/>
-      <w:r>
-        <w:rPr>
-          <w:rFonts w:ascii="Times New Roman" w:eastAsia="Times New Roman" w:hAnsi="Times New Roman" w:cs="Times New Roman"/>
-          <w:color w:val="000000" w:themeColor="text1"/>
-          <w:kern w:val="0"/>
-          <w14:ligatures w14:val="none"/>
-        </w:rPr>
-        <w:t>Donmez</w:t>
-      </w:r>
-      <w:proofErr w:type="spellEnd"/>
-      <w:r>
-        <w:rPr>
-          <w:rFonts w:ascii="Times New Roman" w:eastAsia="Times New Roman" w:hAnsi="Times New Roman" w:cs="Times New Roman"/>
-          <w:color w:val="000000" w:themeColor="text1"/>
-          <w:kern w:val="0"/>
-          <w14:ligatures w14:val="none"/>
-        </w:rPr>
-        <w:t xml:space="preserve">, L. E. Heisler, Y.-J. </w:t>
-      </w:r>
-      <w:proofErr w:type="spellStart"/>
-      <w:r>
-        <w:rPr>
-          <w:rFonts w:ascii="Times New Roman" w:eastAsia="Times New Roman" w:hAnsi="Times New Roman" w:cs="Times New Roman"/>
-          <w:color w:val="000000" w:themeColor="text1"/>
-          <w:kern w:val="0"/>
-          <w14:ligatures w14:val="none"/>
-        </w:rPr>
-        <w:t>Shiah</w:t>
-      </w:r>
-      <w:proofErr w:type="spellEnd"/>
-      <w:r>
-        <w:rPr>
-          <w:rFonts w:ascii="Times New Roman" w:eastAsia="Times New Roman" w:hAnsi="Times New Roman" w:cs="Times New Roman"/>
-          <w:color w:val="000000" w:themeColor="text1"/>
-          <w:kern w:val="0"/>
-          <w14:ligatures w14:val="none"/>
-        </w:rPr>
-        <w:t xml:space="preserve">, C. Q. Yao, J. A. Alfaro, S. </w:t>
-      </w:r>
-      <w:proofErr w:type="spellStart"/>
-      <w:r>
-        <w:rPr>
-          <w:rFonts w:ascii="Times New Roman" w:eastAsia="Times New Roman" w:hAnsi="Times New Roman" w:cs="Times New Roman"/>
-          <w:color w:val="000000" w:themeColor="text1"/>
-          <w:kern w:val="0"/>
-          <w14:ligatures w14:val="none"/>
-        </w:rPr>
-        <w:t>Volik</w:t>
-      </w:r>
-      <w:proofErr w:type="spellEnd"/>
-      <w:r>
-        <w:rPr>
-          <w:rFonts w:ascii="Times New Roman" w:eastAsia="Times New Roman" w:hAnsi="Times New Roman" w:cs="Times New Roman"/>
-          <w:color w:val="000000" w:themeColor="text1"/>
-          <w:kern w:val="0"/>
-          <w14:ligatures w14:val="none"/>
-        </w:rPr>
-        <w:t xml:space="preserve">, A. </w:t>
-      </w:r>
-      <w:proofErr w:type="spellStart"/>
-      <w:r>
-        <w:rPr>
-          <w:rFonts w:ascii="Times New Roman" w:eastAsia="Times New Roman" w:hAnsi="Times New Roman" w:cs="Times New Roman"/>
-          <w:color w:val="000000" w:themeColor="text1"/>
-          <w:kern w:val="0"/>
-          <w14:ligatures w14:val="none"/>
-        </w:rPr>
-        <w:t>Lapuk</w:t>
-      </w:r>
-      <w:proofErr w:type="spellEnd"/>
-      <w:r>
-        <w:rPr>
-          <w:rFonts w:ascii="Times New Roman" w:eastAsia="Times New Roman" w:hAnsi="Times New Roman" w:cs="Times New Roman"/>
-          <w:color w:val="000000" w:themeColor="text1"/>
-          <w:kern w:val="0"/>
-          <w14:ligatures w14:val="none"/>
-        </w:rPr>
-        <w:t xml:space="preserve">, M. Fraser, K. Kron, A. </w:t>
-      </w:r>
-      <w:proofErr w:type="spellStart"/>
-      <w:r>
-        <w:rPr>
-          <w:rFonts w:ascii="Times New Roman" w:eastAsia="Times New Roman" w:hAnsi="Times New Roman" w:cs="Times New Roman"/>
-          <w:color w:val="000000" w:themeColor="text1"/>
-          <w:kern w:val="0"/>
-          <w14:ligatures w14:val="none"/>
-        </w:rPr>
-        <w:t>Murison</w:t>
-      </w:r>
-      <w:proofErr w:type="spellEnd"/>
-      <w:r>
-        <w:rPr>
-          <w:rFonts w:ascii="Times New Roman" w:eastAsia="Times New Roman" w:hAnsi="Times New Roman" w:cs="Times New Roman"/>
-          <w:color w:val="000000" w:themeColor="text1"/>
-          <w:kern w:val="0"/>
-          <w14:ligatures w14:val="none"/>
-        </w:rPr>
-        <w:t xml:space="preserve">, M. </w:t>
-      </w:r>
-      <w:proofErr w:type="spellStart"/>
-      <w:r>
-        <w:rPr>
-          <w:rFonts w:ascii="Times New Roman" w:eastAsia="Times New Roman" w:hAnsi="Times New Roman" w:cs="Times New Roman"/>
-          <w:color w:val="000000" w:themeColor="text1"/>
-          <w:kern w:val="0"/>
-          <w14:ligatures w14:val="none"/>
-        </w:rPr>
-        <w:t>Lupien</w:t>
-      </w:r>
-      <w:proofErr w:type="spellEnd"/>
-      <w:r>
-        <w:rPr>
-          <w:rFonts w:ascii="Times New Roman" w:eastAsia="Times New Roman" w:hAnsi="Times New Roman" w:cs="Times New Roman"/>
-          <w:color w:val="000000" w:themeColor="text1"/>
-          <w:kern w:val="0"/>
-          <w14:ligatures w14:val="none"/>
-        </w:rPr>
-        <w:t xml:space="preserve">, C. </w:t>
-      </w:r>
-      <w:proofErr w:type="spellStart"/>
-      <w:r>
-        <w:rPr>
-          <w:rFonts w:ascii="Times New Roman" w:eastAsia="Times New Roman" w:hAnsi="Times New Roman" w:cs="Times New Roman"/>
-          <w:color w:val="000000" w:themeColor="text1"/>
-          <w:kern w:val="0"/>
-          <w14:ligatures w14:val="none"/>
-        </w:rPr>
-        <w:t>Sahinalp</w:t>
-      </w:r>
-      <w:proofErr w:type="spellEnd"/>
-      <w:r>
-        <w:rPr>
-          <w:rFonts w:ascii="Times New Roman" w:eastAsia="Times New Roman" w:hAnsi="Times New Roman" w:cs="Times New Roman"/>
-          <w:color w:val="000000" w:themeColor="text1"/>
-          <w:kern w:val="0"/>
-          <w14:ligatures w14:val="none"/>
-        </w:rPr>
-        <w:t xml:space="preserve">, C. C. Collins, B. </w:t>
-      </w:r>
-      <w:proofErr w:type="spellStart"/>
-      <w:r>
-        <w:rPr>
-          <w:rFonts w:ascii="Times New Roman" w:eastAsia="Times New Roman" w:hAnsi="Times New Roman" w:cs="Times New Roman"/>
-          <w:color w:val="000000" w:themeColor="text1"/>
-          <w:kern w:val="0"/>
-          <w14:ligatures w14:val="none"/>
-        </w:rPr>
-        <w:t>Tetu</w:t>
-      </w:r>
-      <w:proofErr w:type="spellEnd"/>
-      <w:r>
-        <w:rPr>
-          <w:rFonts w:ascii="Times New Roman" w:eastAsia="Times New Roman" w:hAnsi="Times New Roman" w:cs="Times New Roman"/>
-          <w:color w:val="000000" w:themeColor="text1"/>
-          <w:kern w:val="0"/>
-          <w14:ligatures w14:val="none"/>
-        </w:rPr>
-        <w:t xml:space="preserve">, M. </w:t>
-      </w:r>
-      <w:proofErr w:type="spellStart"/>
-      <w:r>
-        <w:rPr>
-          <w:rFonts w:ascii="Times New Roman" w:eastAsia="Times New Roman" w:hAnsi="Times New Roman" w:cs="Times New Roman"/>
-          <w:color w:val="000000" w:themeColor="text1"/>
-          <w:kern w:val="0"/>
-          <w14:ligatures w14:val="none"/>
-        </w:rPr>
-        <w:t>Masoomian</w:t>
-      </w:r>
-      <w:proofErr w:type="spellEnd"/>
-      <w:r>
-        <w:rPr>
-          <w:rFonts w:ascii="Times New Roman" w:eastAsia="Times New Roman" w:hAnsi="Times New Roman" w:cs="Times New Roman"/>
-          <w:color w:val="000000" w:themeColor="text1"/>
-          <w:kern w:val="0"/>
-          <w14:ligatures w14:val="none"/>
-        </w:rPr>
-        <w:t xml:space="preserve">, D. M. Berman, T. Van Der Kwast, R. G. Bristow, T. </w:t>
-      </w:r>
-      <w:proofErr w:type="spellStart"/>
-      <w:r>
-        <w:rPr>
-          <w:rFonts w:ascii="Times New Roman" w:eastAsia="Times New Roman" w:hAnsi="Times New Roman" w:cs="Times New Roman"/>
-          <w:color w:val="000000" w:themeColor="text1"/>
-          <w:kern w:val="0"/>
-          <w14:ligatures w14:val="none"/>
-        </w:rPr>
-        <w:t>Kislinger</w:t>
-      </w:r>
-      <w:proofErr w:type="spellEnd"/>
-      <w:r>
-        <w:rPr>
-          <w:rFonts w:ascii="Times New Roman" w:eastAsia="Times New Roman" w:hAnsi="Times New Roman" w:cs="Times New Roman"/>
-          <w:color w:val="000000" w:themeColor="text1"/>
-          <w:kern w:val="0"/>
-          <w14:ligatures w14:val="none"/>
-        </w:rPr>
-        <w:t xml:space="preserve">, P. C. Boutros, The Proteogenomic Landscape of Curable Prostate Cancer. </w:t>
+        <w:t xml:space="preserve">3. A. Sinha, V. Huang, J. Livingstone, J. Wang, N. S. Fox, N. Kurganovs, V. Ignatchenko, K. Fritsch, N. Donmez, L. E. Heisler, Y.-J. Shiah, C. Q. Yao, J. A. Alfaro, S. Volik, A. Lapuk, M. Fraser, K. Kron, A. Murison, M. Lupien, C. Sahinalp, C. C. Collins, B. Tetu, M. Masoomian, D. M. Berman, T. Van Der Kwast, R. G. Bristow, T. Kislinger, P. C. Boutros, The Proteogenomic Landscape of Curable Prostate Cancer. </w:t>
       </w:r>
       <w:r>
         <w:rPr>
@@ -10725,67 +10936,7 @@
           <w:kern w:val="0"/>
           <w14:ligatures w14:val="none"/>
         </w:rPr>
-        <w:t xml:space="preserve">. A. Khoo, L. Y. Liu, J. O. </w:t>
-      </w:r>
-      <w:proofErr w:type="spellStart"/>
-      <w:r>
-        <w:rPr>
-          <w:rFonts w:ascii="Times New Roman" w:eastAsia="Times New Roman" w:hAnsi="Times New Roman" w:cs="Times New Roman"/>
-          <w:color w:val="000000" w:themeColor="text1"/>
-          <w:kern w:val="0"/>
-          <w14:ligatures w14:val="none"/>
-        </w:rPr>
-        <w:t>Nyalwidhe</w:t>
-      </w:r>
-      <w:proofErr w:type="spellEnd"/>
-      <w:r>
-        <w:rPr>
-          <w:rFonts w:ascii="Times New Roman" w:eastAsia="Times New Roman" w:hAnsi="Times New Roman" w:cs="Times New Roman"/>
-          <w:color w:val="000000" w:themeColor="text1"/>
-          <w:kern w:val="0"/>
-          <w14:ligatures w14:val="none"/>
-        </w:rPr>
-        <w:t xml:space="preserve">, O. J. Semmes, D. </w:t>
-      </w:r>
-      <w:proofErr w:type="spellStart"/>
-      <w:r>
-        <w:rPr>
-          <w:rFonts w:ascii="Times New Roman" w:eastAsia="Times New Roman" w:hAnsi="Times New Roman" w:cs="Times New Roman"/>
-          <w:color w:val="000000" w:themeColor="text1"/>
-          <w:kern w:val="0"/>
-          <w14:ligatures w14:val="none"/>
-        </w:rPr>
-        <w:t>Vesprini</w:t>
-      </w:r>
-      <w:proofErr w:type="spellEnd"/>
-      <w:r>
-        <w:rPr>
-          <w:rFonts w:ascii="Times New Roman" w:eastAsia="Times New Roman" w:hAnsi="Times New Roman" w:cs="Times New Roman"/>
-          <w:color w:val="000000" w:themeColor="text1"/>
-          <w:kern w:val="0"/>
-          <w14:ligatures w14:val="none"/>
-        </w:rPr>
-        <w:t xml:space="preserve">, M. R. Downes, P. C. Boutros, S. K. Liu, T. </w:t>
-      </w:r>
-      <w:proofErr w:type="spellStart"/>
-      <w:r>
-        <w:rPr>
-          <w:rFonts w:ascii="Times New Roman" w:eastAsia="Times New Roman" w:hAnsi="Times New Roman" w:cs="Times New Roman"/>
-          <w:color w:val="000000" w:themeColor="text1"/>
-          <w:kern w:val="0"/>
-          <w14:ligatures w14:val="none"/>
-        </w:rPr>
-        <w:t>Kislinger</w:t>
-      </w:r>
-      <w:proofErr w:type="spellEnd"/>
-      <w:r>
-        <w:rPr>
-          <w:rFonts w:ascii="Times New Roman" w:eastAsia="Times New Roman" w:hAnsi="Times New Roman" w:cs="Times New Roman"/>
-          <w:color w:val="000000" w:themeColor="text1"/>
-          <w:kern w:val="0"/>
-          <w14:ligatures w14:val="none"/>
-        </w:rPr>
-        <w:t xml:space="preserve">, Proteomic discovery of non-invasive biomarkers of localized prostate cancer using mass spectrometry. </w:t>
+        <w:t xml:space="preserve">. A. Khoo, L. Y. Liu, J. O. Nyalwidhe, O. J. Semmes, D. Vesprini, M. R. Downes, P. C. Boutros, S. K. Liu, T. Kislinger, Proteomic discovery of non-invasive biomarkers of localized prostate cancer using mass spectrometry. </w:t>
       </w:r>
       <w:r>
         <w:rPr>
@@ -10861,247 +11012,7 @@
           <w:kern w:val="0"/>
           <w14:ligatures w14:val="none"/>
         </w:rPr>
-        <w:t xml:space="preserve">. J. E. Blume, W. C. Manning, G. Troiano, D. </w:t>
-      </w:r>
-      <w:proofErr w:type="spellStart"/>
-      <w:r>
-        <w:rPr>
-          <w:rFonts w:ascii="Times New Roman" w:eastAsia="Times New Roman" w:hAnsi="Times New Roman" w:cs="Times New Roman"/>
-          <w:color w:val="000000" w:themeColor="text1"/>
-          <w:kern w:val="0"/>
-          <w14:ligatures w14:val="none"/>
-        </w:rPr>
-        <w:t>Hornburg</w:t>
-      </w:r>
-      <w:proofErr w:type="spellEnd"/>
-      <w:r>
-        <w:rPr>
-          <w:rFonts w:ascii="Times New Roman" w:eastAsia="Times New Roman" w:hAnsi="Times New Roman" w:cs="Times New Roman"/>
-          <w:color w:val="000000" w:themeColor="text1"/>
-          <w:kern w:val="0"/>
-          <w14:ligatures w14:val="none"/>
-        </w:rPr>
-        <w:t xml:space="preserve">, M. </w:t>
-      </w:r>
-      <w:proofErr w:type="spellStart"/>
-      <w:r>
-        <w:rPr>
-          <w:rFonts w:ascii="Times New Roman" w:eastAsia="Times New Roman" w:hAnsi="Times New Roman" w:cs="Times New Roman"/>
-          <w:color w:val="000000" w:themeColor="text1"/>
-          <w:kern w:val="0"/>
-          <w14:ligatures w14:val="none"/>
-        </w:rPr>
-        <w:t>Figa</w:t>
-      </w:r>
-      <w:proofErr w:type="spellEnd"/>
-      <w:r>
-        <w:rPr>
-          <w:rFonts w:ascii="Times New Roman" w:eastAsia="Times New Roman" w:hAnsi="Times New Roman" w:cs="Times New Roman"/>
-          <w:color w:val="000000" w:themeColor="text1"/>
-          <w:kern w:val="0"/>
-          <w14:ligatures w14:val="none"/>
-        </w:rPr>
-        <w:t xml:space="preserve">, L. </w:t>
-      </w:r>
-      <w:proofErr w:type="spellStart"/>
-      <w:r>
-        <w:rPr>
-          <w:rFonts w:ascii="Times New Roman" w:eastAsia="Times New Roman" w:hAnsi="Times New Roman" w:cs="Times New Roman"/>
-          <w:color w:val="000000" w:themeColor="text1"/>
-          <w:kern w:val="0"/>
-          <w14:ligatures w14:val="none"/>
-        </w:rPr>
-        <w:t>Hesterberg</w:t>
-      </w:r>
-      <w:proofErr w:type="spellEnd"/>
-      <w:r>
-        <w:rPr>
-          <w:rFonts w:ascii="Times New Roman" w:eastAsia="Times New Roman" w:hAnsi="Times New Roman" w:cs="Times New Roman"/>
-          <w:color w:val="000000" w:themeColor="text1"/>
-          <w:kern w:val="0"/>
-          <w14:ligatures w14:val="none"/>
-        </w:rPr>
-        <w:t xml:space="preserve">, T. L. Platt, X. Zhao, R. A. </w:t>
-      </w:r>
-      <w:proofErr w:type="spellStart"/>
-      <w:r>
-        <w:rPr>
-          <w:rFonts w:ascii="Times New Roman" w:eastAsia="Times New Roman" w:hAnsi="Times New Roman" w:cs="Times New Roman"/>
-          <w:color w:val="000000" w:themeColor="text1"/>
-          <w:kern w:val="0"/>
-          <w14:ligatures w14:val="none"/>
-        </w:rPr>
-        <w:t>Cuaresma</w:t>
-      </w:r>
-      <w:proofErr w:type="spellEnd"/>
-      <w:r>
-        <w:rPr>
-          <w:rFonts w:ascii="Times New Roman" w:eastAsia="Times New Roman" w:hAnsi="Times New Roman" w:cs="Times New Roman"/>
-          <w:color w:val="000000" w:themeColor="text1"/>
-          <w:kern w:val="0"/>
-          <w14:ligatures w14:val="none"/>
-        </w:rPr>
-        <w:t xml:space="preserve">, P. A. </w:t>
-      </w:r>
-      <w:proofErr w:type="spellStart"/>
-      <w:r>
-        <w:rPr>
-          <w:rFonts w:ascii="Times New Roman" w:eastAsia="Times New Roman" w:hAnsi="Times New Roman" w:cs="Times New Roman"/>
-          <w:color w:val="000000" w:themeColor="text1"/>
-          <w:kern w:val="0"/>
-          <w14:ligatures w14:val="none"/>
-        </w:rPr>
-        <w:t>Everley</w:t>
-      </w:r>
-      <w:proofErr w:type="spellEnd"/>
-      <w:r>
-        <w:rPr>
-          <w:rFonts w:ascii="Times New Roman" w:eastAsia="Times New Roman" w:hAnsi="Times New Roman" w:cs="Times New Roman"/>
-          <w:color w:val="000000" w:themeColor="text1"/>
-          <w:kern w:val="0"/>
-          <w14:ligatures w14:val="none"/>
-        </w:rPr>
-        <w:t xml:space="preserve">, M. Ko, H. </w:t>
-      </w:r>
-      <w:proofErr w:type="spellStart"/>
-      <w:r>
-        <w:rPr>
-          <w:rFonts w:ascii="Times New Roman" w:eastAsia="Times New Roman" w:hAnsi="Times New Roman" w:cs="Times New Roman"/>
-          <w:color w:val="000000" w:themeColor="text1"/>
-          <w:kern w:val="0"/>
-          <w14:ligatures w14:val="none"/>
-        </w:rPr>
-        <w:t>Liou</w:t>
-      </w:r>
-      <w:proofErr w:type="spellEnd"/>
-      <w:r>
-        <w:rPr>
-          <w:rFonts w:ascii="Times New Roman" w:eastAsia="Times New Roman" w:hAnsi="Times New Roman" w:cs="Times New Roman"/>
-          <w:color w:val="000000" w:themeColor="text1"/>
-          <w:kern w:val="0"/>
-          <w14:ligatures w14:val="none"/>
-        </w:rPr>
-        <w:t xml:space="preserve">, M. Mahoney, S. </w:t>
-      </w:r>
-      <w:proofErr w:type="spellStart"/>
-      <w:r>
-        <w:rPr>
-          <w:rFonts w:ascii="Times New Roman" w:eastAsia="Times New Roman" w:hAnsi="Times New Roman" w:cs="Times New Roman"/>
-          <w:color w:val="000000" w:themeColor="text1"/>
-          <w:kern w:val="0"/>
-          <w14:ligatures w14:val="none"/>
-        </w:rPr>
-        <w:t>Ferdosi</w:t>
-      </w:r>
-      <w:proofErr w:type="spellEnd"/>
-      <w:r>
-        <w:rPr>
-          <w:rFonts w:ascii="Times New Roman" w:eastAsia="Times New Roman" w:hAnsi="Times New Roman" w:cs="Times New Roman"/>
-          <w:color w:val="000000" w:themeColor="text1"/>
-          <w:kern w:val="0"/>
-          <w14:ligatures w14:val="none"/>
-        </w:rPr>
-        <w:t xml:space="preserve">, E. M. </w:t>
-      </w:r>
-      <w:proofErr w:type="spellStart"/>
-      <w:r>
-        <w:rPr>
-          <w:rFonts w:ascii="Times New Roman" w:eastAsia="Times New Roman" w:hAnsi="Times New Roman" w:cs="Times New Roman"/>
-          <w:color w:val="000000" w:themeColor="text1"/>
-          <w:kern w:val="0"/>
-          <w14:ligatures w14:val="none"/>
-        </w:rPr>
-        <w:t>Elgierari</w:t>
-      </w:r>
-      <w:proofErr w:type="spellEnd"/>
-      <w:r>
-        <w:rPr>
-          <w:rFonts w:ascii="Times New Roman" w:eastAsia="Times New Roman" w:hAnsi="Times New Roman" w:cs="Times New Roman"/>
-          <w:color w:val="000000" w:themeColor="text1"/>
-          <w:kern w:val="0"/>
-          <w14:ligatures w14:val="none"/>
-        </w:rPr>
-        <w:t xml:space="preserve">, C. </w:t>
-      </w:r>
-      <w:proofErr w:type="spellStart"/>
-      <w:r>
-        <w:rPr>
-          <w:rFonts w:ascii="Times New Roman" w:eastAsia="Times New Roman" w:hAnsi="Times New Roman" w:cs="Times New Roman"/>
-          <w:color w:val="000000" w:themeColor="text1"/>
-          <w:kern w:val="0"/>
-          <w14:ligatures w14:val="none"/>
-        </w:rPr>
-        <w:t>Stolarczyk</w:t>
-      </w:r>
-      <w:proofErr w:type="spellEnd"/>
-      <w:r>
-        <w:rPr>
-          <w:rFonts w:ascii="Times New Roman" w:eastAsia="Times New Roman" w:hAnsi="Times New Roman" w:cs="Times New Roman"/>
-          <w:color w:val="000000" w:themeColor="text1"/>
-          <w:kern w:val="0"/>
-          <w14:ligatures w14:val="none"/>
-        </w:rPr>
-        <w:t xml:space="preserve">, B. </w:t>
-      </w:r>
-      <w:proofErr w:type="spellStart"/>
-      <w:r>
-        <w:rPr>
-          <w:rFonts w:ascii="Times New Roman" w:eastAsia="Times New Roman" w:hAnsi="Times New Roman" w:cs="Times New Roman"/>
-          <w:color w:val="000000" w:themeColor="text1"/>
-          <w:kern w:val="0"/>
-          <w14:ligatures w14:val="none"/>
-        </w:rPr>
-        <w:t>Tangeysh</w:t>
-      </w:r>
-      <w:proofErr w:type="spellEnd"/>
-      <w:r>
-        <w:rPr>
-          <w:rFonts w:ascii="Times New Roman" w:eastAsia="Times New Roman" w:hAnsi="Times New Roman" w:cs="Times New Roman"/>
-          <w:color w:val="000000" w:themeColor="text1"/>
-          <w:kern w:val="0"/>
-          <w14:ligatures w14:val="none"/>
-        </w:rPr>
-        <w:t xml:space="preserve">, H. Xia, R. Benz, A. Siddiqui, S. A. </w:t>
-      </w:r>
-      <w:proofErr w:type="spellStart"/>
-      <w:r>
-        <w:rPr>
-          <w:rFonts w:ascii="Times New Roman" w:eastAsia="Times New Roman" w:hAnsi="Times New Roman" w:cs="Times New Roman"/>
-          <w:color w:val="000000" w:themeColor="text1"/>
-          <w:kern w:val="0"/>
-          <w14:ligatures w14:val="none"/>
-        </w:rPr>
-        <w:t>Carr</w:t>
-      </w:r>
-      <w:proofErr w:type="spellEnd"/>
-      <w:r>
-        <w:rPr>
-          <w:rFonts w:ascii="Times New Roman" w:eastAsia="Times New Roman" w:hAnsi="Times New Roman" w:cs="Times New Roman"/>
-          <w:color w:val="000000" w:themeColor="text1"/>
-          <w:kern w:val="0"/>
-          <w14:ligatures w14:val="none"/>
-        </w:rPr>
-        <w:t xml:space="preserve">, P. Ma, R. Langer, V. Farias, O. C. </w:t>
-      </w:r>
-      <w:proofErr w:type="spellStart"/>
-      <w:r>
-        <w:rPr>
-          <w:rFonts w:ascii="Times New Roman" w:eastAsia="Times New Roman" w:hAnsi="Times New Roman" w:cs="Times New Roman"/>
-          <w:color w:val="000000" w:themeColor="text1"/>
-          <w:kern w:val="0"/>
-          <w14:ligatures w14:val="none"/>
-        </w:rPr>
-        <w:t>Farokhzad</w:t>
-      </w:r>
-      <w:proofErr w:type="spellEnd"/>
-      <w:r>
-        <w:rPr>
-          <w:rFonts w:ascii="Times New Roman" w:eastAsia="Times New Roman" w:hAnsi="Times New Roman" w:cs="Times New Roman"/>
-          <w:color w:val="000000" w:themeColor="text1"/>
-          <w:kern w:val="0"/>
-          <w14:ligatures w14:val="none"/>
-        </w:rPr>
-        <w:t xml:space="preserve">, Rapid, deep and precise profiling of the plasma proteome with multi-nanoparticle protein corona. </w:t>
+        <w:t xml:space="preserve">. J. E. Blume, W. C. Manning, G. Troiano, D. Hornburg, M. Figa, L. Hesterberg, T. L. Platt, X. Zhao, R. A. Cuaresma, P. A. Everley, M. Ko, H. Liou, M. Mahoney, S. Ferdosi, E. M. Elgierari, C. Stolarczyk, B. Tangeysh, H. Xia, R. Benz, A. Siddiqui, S. A. Carr, P. Ma, R. Langer, V. Farias, O. C. Farokhzad, Rapid, deep and precise profiling of the plasma proteome with multi-nanoparticle protein corona. </w:t>
       </w:r>
       <w:r>
         <w:rPr>
@@ -11112,9 +11023,73 @@
           <w:kern w:val="0"/>
           <w14:ligatures w14:val="none"/>
         </w:rPr>
-        <w:t xml:space="preserve">Nat </w:t>
-      </w:r>
-      <w:proofErr w:type="spellStart"/>
+        <w:t>Nat Commun</w:t>
+      </w:r>
+      <w:r>
+        <w:rPr>
+          <w:rFonts w:ascii="Times New Roman" w:eastAsia="Times New Roman" w:hAnsi="Times New Roman" w:cs="Times New Roman"/>
+          <w:color w:val="000000" w:themeColor="text1"/>
+          <w:kern w:val="0"/>
+          <w14:ligatures w14:val="none"/>
+        </w:rPr>
+        <w:t xml:space="preserve">. </w:t>
+      </w:r>
+      <w:r>
+        <w:rPr>
+          <w:rFonts w:ascii="Times New Roman" w:eastAsia="Times New Roman" w:hAnsi="Times New Roman" w:cs="Times New Roman"/>
+          <w:b/>
+          <w:bCs/>
+          <w:color w:val="000000" w:themeColor="text1"/>
+          <w:kern w:val="0"/>
+          <w14:ligatures w14:val="none"/>
+        </w:rPr>
+        <w:t>11</w:t>
+      </w:r>
+      <w:r>
+        <w:rPr>
+          <w:rFonts w:ascii="Times New Roman" w:eastAsia="Times New Roman" w:hAnsi="Times New Roman" w:cs="Times New Roman"/>
+          <w:color w:val="000000" w:themeColor="text1"/>
+          <w:kern w:val="0"/>
+          <w14:ligatures w14:val="none"/>
+        </w:rPr>
+        <w:t>, 3662 (2020).</w:t>
+      </w:r>
+    </w:p>
+    <w:p>
+      <w:pPr>
+        <w:rPr>
+          <w:rFonts w:ascii="Times New Roman" w:hAnsi="Times New Roman" w:cs="Times New Roman"/>
+          <w:color w:val="000000" w:themeColor="text1"/>
+        </w:rPr>
+      </w:pPr>
+    </w:p>
+    <w:p>
+      <w:pPr>
+        <w:rPr>
+          <w:rFonts w:ascii="Times New Roman" w:eastAsia="Times New Roman" w:hAnsi="Times New Roman" w:cs="Times New Roman"/>
+          <w:color w:val="000000" w:themeColor="text1"/>
+          <w:kern w:val="0"/>
+          <w14:ligatures w14:val="none"/>
+        </w:rPr>
+      </w:pPr>
+      <w:r>
+        <w:rPr>
+          <w:rFonts w:ascii="Times New Roman" w:eastAsia="Times New Roman" w:hAnsi="Times New Roman" w:cs="Times New Roman"/>
+          <w:color w:val="000000" w:themeColor="text1"/>
+          <w:kern w:val="0"/>
+          <w14:ligatures w14:val="none"/>
+        </w:rPr>
+        <w:t>6</w:t>
+      </w:r>
+      <w:r>
+        <w:rPr>
+          <w:rFonts w:ascii="Times New Roman" w:eastAsia="Times New Roman" w:hAnsi="Times New Roman" w:cs="Times New Roman"/>
+          <w:color w:val="000000" w:themeColor="text1"/>
+          <w:kern w:val="0"/>
+          <w14:ligatures w14:val="none"/>
+        </w:rPr>
+        <w:t xml:space="preserve">. A. Joshi, M. Mayr, In Aptamers They Trust: Caveats of the SOMAscan Biomarker Discovery Platform From SomaLogic. </w:t>
+      </w:r>
       <w:r>
         <w:rPr>
           <w:rFonts w:ascii="Times New Roman" w:eastAsia="Times New Roman" w:hAnsi="Times New Roman" w:cs="Times New Roman"/>
@@ -11124,9 +11099,8 @@
           <w:kern w:val="0"/>
           <w14:ligatures w14:val="none"/>
         </w:rPr>
-        <w:t>Commun</w:t>
-      </w:r>
-      <w:proofErr w:type="spellEnd"/>
+        <w:t>Circulation</w:t>
+      </w:r>
       <w:r>
         <w:rPr>
           <w:rFonts w:ascii="Times New Roman" w:eastAsia="Times New Roman" w:hAnsi="Times New Roman" w:cs="Times New Roman"/>
@@ -11145,7 +11119,7 @@
           <w:kern w:val="0"/>
           <w14:ligatures w14:val="none"/>
         </w:rPr>
-        <w:t>11</w:t>
+        <w:t>138</w:t>
       </w:r>
       <w:r>
         <w:rPr>
@@ -11154,7 +11128,7 @@
           <w:kern w:val="0"/>
           <w14:ligatures w14:val="none"/>
         </w:rPr>
-        <w:t>, 3662 (2020).</w:t>
+        <w:t>, 2482–2485 (2018).</w:t>
       </w:r>
     </w:p>
     <w:p>
@@ -11181,7 +11155,7 @@
           <w:kern w:val="0"/>
           <w14:ligatures w14:val="none"/>
         </w:rPr>
-        <w:t>6</w:t>
+        <w:t>7</w:t>
       </w:r>
       <w:r>
         <w:rPr>
@@ -11190,27 +11164,7 @@
           <w:kern w:val="0"/>
           <w14:ligatures w14:val="none"/>
         </w:rPr>
-        <w:t xml:space="preserve">. A. Joshi, M. Mayr, In Aptamers They Trust: Caveats of the SOMAscan Biomarker Discovery Platform </w:t>
-      </w:r>
-      <w:proofErr w:type="gramStart"/>
-      <w:r>
-        <w:rPr>
-          <w:rFonts w:ascii="Times New Roman" w:eastAsia="Times New Roman" w:hAnsi="Times New Roman" w:cs="Times New Roman"/>
-          <w:color w:val="000000" w:themeColor="text1"/>
-          <w:kern w:val="0"/>
-          <w14:ligatures w14:val="none"/>
-        </w:rPr>
-        <w:t>From</w:t>
-      </w:r>
-      <w:proofErr w:type="gramEnd"/>
-      <w:r>
-        <w:rPr>
-          <w:rFonts w:ascii="Times New Roman" w:eastAsia="Times New Roman" w:hAnsi="Times New Roman" w:cs="Times New Roman"/>
-          <w:color w:val="000000" w:themeColor="text1"/>
-          <w:kern w:val="0"/>
-          <w14:ligatures w14:val="none"/>
-        </w:rPr>
-        <w:t xml:space="preserve"> SomaLogic. </w:t>
+        <w:t xml:space="preserve">. L. Gold, J. J. Walker, S. K. Wilcox, S. Williams, Advances in human proteomics at high scale with the SOMAscan proteomics platform. </w:t>
       </w:r>
       <w:r>
         <w:rPr>
@@ -11221,7 +11175,7 @@
           <w:kern w:val="0"/>
           <w14:ligatures w14:val="none"/>
         </w:rPr>
-        <w:t>Circulation</w:t>
+        <w:t>New Biotechnology</w:t>
       </w:r>
       <w:r>
         <w:rPr>
@@ -11241,7 +11195,7 @@
           <w:kern w:val="0"/>
           <w14:ligatures w14:val="none"/>
         </w:rPr>
-        <w:t>138</w:t>
+        <w:t>29</w:t>
       </w:r>
       <w:r>
         <w:rPr>
@@ -11250,7 +11204,7 @@
           <w:kern w:val="0"/>
           <w14:ligatures w14:val="none"/>
         </w:rPr>
-        <w:t>, 2482–2485 (2018).</w:t>
+        <w:t>, 543–549 (2012).</w:t>
       </w:r>
     </w:p>
     <w:p>
@@ -11264,82 +11218,6 @@
     <w:p>
       <w:pPr>
         <w:rPr>
-          <w:rFonts w:ascii="Times New Roman" w:eastAsia="Times New Roman" w:hAnsi="Times New Roman" w:cs="Times New Roman"/>
-          <w:color w:val="000000" w:themeColor="text1"/>
-          <w:kern w:val="0"/>
-          <w14:ligatures w14:val="none"/>
-        </w:rPr>
-      </w:pPr>
-      <w:r>
-        <w:rPr>
-          <w:rFonts w:ascii="Times New Roman" w:eastAsia="Times New Roman" w:hAnsi="Times New Roman" w:cs="Times New Roman"/>
-          <w:color w:val="000000" w:themeColor="text1"/>
-          <w:kern w:val="0"/>
-          <w14:ligatures w14:val="none"/>
-        </w:rPr>
-        <w:t>7</w:t>
-      </w:r>
-      <w:r>
-        <w:rPr>
-          <w:rFonts w:ascii="Times New Roman" w:eastAsia="Times New Roman" w:hAnsi="Times New Roman" w:cs="Times New Roman"/>
-          <w:color w:val="000000" w:themeColor="text1"/>
-          <w:kern w:val="0"/>
-          <w14:ligatures w14:val="none"/>
-        </w:rPr>
-        <w:t xml:space="preserve">. L. Gold, J. J. Walker, S. K. Wilcox, S. Williams, Advances in human proteomics at high scale with the SOMAscan proteomics platform. </w:t>
-      </w:r>
-      <w:r>
-        <w:rPr>
-          <w:rFonts w:ascii="Times New Roman" w:eastAsia="Times New Roman" w:hAnsi="Times New Roman" w:cs="Times New Roman"/>
-          <w:i/>
-          <w:iCs/>
-          <w:color w:val="000000" w:themeColor="text1"/>
-          <w:kern w:val="0"/>
-          <w14:ligatures w14:val="none"/>
-        </w:rPr>
-        <w:t>New Biotechnology</w:t>
-      </w:r>
-      <w:r>
-        <w:rPr>
-          <w:rFonts w:ascii="Times New Roman" w:eastAsia="Times New Roman" w:hAnsi="Times New Roman" w:cs="Times New Roman"/>
-          <w:color w:val="000000" w:themeColor="text1"/>
-          <w:kern w:val="0"/>
-          <w14:ligatures w14:val="none"/>
-        </w:rPr>
-        <w:t xml:space="preserve">. </w:t>
-      </w:r>
-      <w:r>
-        <w:rPr>
-          <w:rFonts w:ascii="Times New Roman" w:eastAsia="Times New Roman" w:hAnsi="Times New Roman" w:cs="Times New Roman"/>
-          <w:b/>
-          <w:bCs/>
-          <w:color w:val="000000" w:themeColor="text1"/>
-          <w:kern w:val="0"/>
-          <w14:ligatures w14:val="none"/>
-        </w:rPr>
-        <w:t>29</w:t>
-      </w:r>
-      <w:r>
-        <w:rPr>
-          <w:rFonts w:ascii="Times New Roman" w:eastAsia="Times New Roman" w:hAnsi="Times New Roman" w:cs="Times New Roman"/>
-          <w:color w:val="000000" w:themeColor="text1"/>
-          <w:kern w:val="0"/>
-          <w14:ligatures w14:val="none"/>
-        </w:rPr>
-        <w:t>, 543–549 (2012).</w:t>
-      </w:r>
-    </w:p>
-    <w:p>
-      <w:pPr>
-        <w:rPr>
-          <w:rFonts w:ascii="Times New Roman" w:hAnsi="Times New Roman" w:cs="Times New Roman"/>
-          <w:color w:val="000000" w:themeColor="text1"/>
-        </w:rPr>
-      </w:pPr>
-    </w:p>
-    <w:p>
-      <w:pPr>
-        <w:rPr>
           <w:rFonts w:ascii="Times New Roman" w:hAnsi="Times New Roman" w:cs="Times New Roman"/>
           <w:color w:val="000000" w:themeColor="text1"/>
         </w:rPr>
@@ -11356,15 +11234,7 @@
           <w:rFonts w:ascii="Times New Roman" w:hAnsi="Times New Roman" w:cs="Times New Roman"/>
           <w:color w:val="000000" w:themeColor="text1"/>
         </w:rPr>
-        <w:t xml:space="preserve">. Seer Inc., </w:t>
-      </w:r>
-      <w:proofErr w:type="spellStart"/>
-      <w:r>
-        <w:rPr>
-          <w:rFonts w:ascii="Times New Roman" w:hAnsi="Times New Roman" w:cs="Times New Roman"/>
-          <w:color w:val="000000" w:themeColor="text1"/>
-        </w:rPr>
-        <w:t>Proteograph</w:t>
+        <w:t>. Seer Inc., Proteograph</w:t>
       </w:r>
       <w:r>
         <w:rPr>
@@ -11374,7 +11244,6 @@
         </w:rPr>
         <w:t>TM</w:t>
       </w:r>
-      <w:proofErr w:type="spellEnd"/>
       <w:r>
         <w:rPr>
           <w:rFonts w:ascii="Times New Roman" w:hAnsi="Times New Roman" w:cs="Times New Roman"/>
@@ -11513,67 +11382,7 @@
           <w:kern w:val="0"/>
           <w14:ligatures w14:val="none"/>
         </w:rPr>
-        <w:t xml:space="preserve">. V. </w:t>
-      </w:r>
-      <w:proofErr w:type="spellStart"/>
-      <w:r>
-        <w:rPr>
-          <w:rFonts w:ascii="Times New Roman" w:eastAsia="Times New Roman" w:hAnsi="Times New Roman" w:cs="Times New Roman"/>
-          <w:color w:val="000000" w:themeColor="text1"/>
-          <w:kern w:val="0"/>
-          <w14:ligatures w14:val="none"/>
-        </w:rPr>
-        <w:t>Demichev</w:t>
-      </w:r>
-      <w:proofErr w:type="spellEnd"/>
-      <w:r>
-        <w:rPr>
-          <w:rFonts w:ascii="Times New Roman" w:eastAsia="Times New Roman" w:hAnsi="Times New Roman" w:cs="Times New Roman"/>
-          <w:color w:val="000000" w:themeColor="text1"/>
-          <w:kern w:val="0"/>
-          <w14:ligatures w14:val="none"/>
-        </w:rPr>
-        <w:t xml:space="preserve">, C. B. Messner, S. I. </w:t>
-      </w:r>
-      <w:proofErr w:type="spellStart"/>
-      <w:r>
-        <w:rPr>
-          <w:rFonts w:ascii="Times New Roman" w:eastAsia="Times New Roman" w:hAnsi="Times New Roman" w:cs="Times New Roman"/>
-          <w:color w:val="000000" w:themeColor="text1"/>
-          <w:kern w:val="0"/>
-          <w14:ligatures w14:val="none"/>
-        </w:rPr>
-        <w:t>Vernardis</w:t>
-      </w:r>
-      <w:proofErr w:type="spellEnd"/>
-      <w:r>
-        <w:rPr>
-          <w:rFonts w:ascii="Times New Roman" w:eastAsia="Times New Roman" w:hAnsi="Times New Roman" w:cs="Times New Roman"/>
-          <w:color w:val="000000" w:themeColor="text1"/>
-          <w:kern w:val="0"/>
-          <w14:ligatures w14:val="none"/>
-        </w:rPr>
-        <w:t xml:space="preserve">, K. S. Lilley, M. </w:t>
-      </w:r>
-      <w:proofErr w:type="spellStart"/>
-      <w:r>
-        <w:rPr>
-          <w:rFonts w:ascii="Times New Roman" w:eastAsia="Times New Roman" w:hAnsi="Times New Roman" w:cs="Times New Roman"/>
-          <w:color w:val="000000" w:themeColor="text1"/>
-          <w:kern w:val="0"/>
-          <w14:ligatures w14:val="none"/>
-        </w:rPr>
-        <w:t>Ralser</w:t>
-      </w:r>
-      <w:proofErr w:type="spellEnd"/>
-      <w:r>
-        <w:rPr>
-          <w:rFonts w:ascii="Times New Roman" w:eastAsia="Times New Roman" w:hAnsi="Times New Roman" w:cs="Times New Roman"/>
-          <w:color w:val="000000" w:themeColor="text1"/>
-          <w:kern w:val="0"/>
-          <w14:ligatures w14:val="none"/>
-        </w:rPr>
-        <w:t xml:space="preserve">, DIA-NN: neural networks and interference correction enable deep proteome coverage in high throughput. </w:t>
+        <w:t xml:space="preserve">. V. Demichev, C. B. Messner, S. I. Vernardis, K. S. Lilley, M. Ralser, DIA-NN: neural networks and interference correction enable deep proteome coverage in high throughput. </w:t>
       </w:r>
       <w:r>
         <w:rPr>
@@ -11660,27 +11469,7 @@
           <w:kern w:val="0"/>
           <w14:ligatures w14:val="none"/>
         </w:rPr>
-        <w:t xml:space="preserve">. J. Cox, M. Mann, MaxQuant enables high peptide identification rates, individualized </w:t>
-      </w:r>
-      <w:proofErr w:type="spellStart"/>
-      <w:r>
-        <w:rPr>
-          <w:rFonts w:ascii="Times New Roman" w:eastAsia="Times New Roman" w:hAnsi="Times New Roman" w:cs="Times New Roman"/>
-          <w:color w:val="000000" w:themeColor="text1"/>
-          <w:kern w:val="0"/>
-          <w14:ligatures w14:val="none"/>
-        </w:rPr>
-        <w:t>p.p.b.</w:t>
-      </w:r>
-      <w:proofErr w:type="spellEnd"/>
-      <w:r>
-        <w:rPr>
-          <w:rFonts w:ascii="Times New Roman" w:eastAsia="Times New Roman" w:hAnsi="Times New Roman" w:cs="Times New Roman"/>
-          <w:color w:val="000000" w:themeColor="text1"/>
-          <w:kern w:val="0"/>
-          <w14:ligatures w14:val="none"/>
-        </w:rPr>
-        <w:t xml:space="preserve">-range mass accuracies and proteome-wide protein quantification. </w:t>
+        <w:t xml:space="preserve">. J. Cox, M. Mann, MaxQuant enables high peptide identification rates, individualized p.p.b.-range mass accuracies and proteome-wide protein quantification. </w:t>
       </w:r>
       <w:r>
         <w:rPr>
@@ -11691,21 +11480,8 @@
           <w:kern w:val="0"/>
           <w14:ligatures w14:val="none"/>
         </w:rPr>
-        <w:t xml:space="preserve">Nat </w:t>
-      </w:r>
-      <w:proofErr w:type="spellStart"/>
-      <w:r>
-        <w:rPr>
-          <w:rFonts w:ascii="Times New Roman" w:eastAsia="Times New Roman" w:hAnsi="Times New Roman" w:cs="Times New Roman"/>
-          <w:i/>
-          <w:iCs/>
-          <w:color w:val="000000" w:themeColor="text1"/>
-          <w:kern w:val="0"/>
-          <w14:ligatures w14:val="none"/>
-        </w:rPr>
-        <w:t>Biotechnol</w:t>
-      </w:r>
-      <w:proofErr w:type="spellEnd"/>
+        <w:t>Nat Biotechnol</w:t>
+      </w:r>
       <w:r>
         <w:rPr>
           <w:rFonts w:ascii="Times New Roman" w:eastAsia="Times New Roman" w:hAnsi="Times New Roman" w:cs="Times New Roman"/>
@@ -11877,27 +11653,7 @@
           <w:kern w:val="0"/>
           <w14:ligatures w14:val="none"/>
         </w:rPr>
-        <w:t xml:space="preserve">. J. A. </w:t>
-      </w:r>
-      <w:proofErr w:type="spellStart"/>
-      <w:r>
-        <w:rPr>
-          <w:rFonts w:ascii="Times New Roman" w:eastAsia="Times New Roman" w:hAnsi="Times New Roman" w:cs="Times New Roman"/>
-          <w:color w:val="000000" w:themeColor="text1"/>
-          <w:kern w:val="0"/>
-          <w14:ligatures w14:val="none"/>
-        </w:rPr>
-        <w:t>Canchola</w:t>
-      </w:r>
-      <w:proofErr w:type="spellEnd"/>
-      <w:r>
-        <w:rPr>
-          <w:rFonts w:ascii="Times New Roman" w:eastAsia="Times New Roman" w:hAnsi="Times New Roman" w:cs="Times New Roman"/>
-          <w:color w:val="000000" w:themeColor="text1"/>
-          <w:kern w:val="0"/>
-          <w14:ligatures w14:val="none"/>
-        </w:rPr>
-        <w:t xml:space="preserve">, Correct Use of Percent Coefficient of Variation (%CV) Formula for Log-Transformed Data. </w:t>
+        <w:t xml:space="preserve">. J. A. Canchola, Correct Use of Percent Coefficient of Variation (%CV) Formula for Log-Transformed Data. </w:t>
       </w:r>
       <w:r>
         <w:rPr>

</xml_diff>